<commit_message>
oo intro re-done, website structure, ERROR
</commit_message>
<xml_diff>
--- a/homework_midterm.docx
+++ b/homework_midterm.docx
@@ -127,14 +127,12 @@
       </w:pPr>
       <w:r>
         <w:rPr>
-          <w:iCs/>
           <w:i/>
         </w:rPr>
         <w:t xml:space="preserve">Liší se přesnost předvolebních průzkumů (proměnná</w:t>
       </w:r>
       <w:r>
         <w:rPr>
-          <w:iCs/>
           <w:i/>
         </w:rPr>
         <w:t xml:space="preserve"> </w:t>
@@ -142,14 +140,12 @@
       <w:r>
         <w:rPr>
           <w:rStyle w:val="VerbatimChar"/>
-          <w:iCs/>
           <w:i/>
         </w:rPr>
         <w:t xml:space="preserve">error</w:t>
       </w:r>
       <w:r>
         <w:rPr>
-          <w:iCs/>
           <w:i/>
         </w:rPr>
         <w:t xml:space="preserve">) v závislosti na metodologii sběru dat (</w:t>
@@ -157,14 +153,12 @@
       <w:r>
         <w:rPr>
           <w:rStyle w:val="VerbatimChar"/>
-          <w:iCs/>
           <w:i/>
         </w:rPr>
         <w:t xml:space="preserve">methodology</w:t>
       </w:r>
       <w:r>
         <w:rPr>
-          <w:iCs/>
           <w:i/>
         </w:rPr>
         <w:t xml:space="preserve">)?</w:t>
@@ -380,7 +374,10 @@
       <w:lvlText w:val=" "/>
       <w:lvlJc w:val="left"/>
       <w:pPr>
-        <w:ind w:left="720" w:hanging="480"/>
+        <w:tabs>
+          <w:tab w:val="num" w:pos="0"/>
+        </w:tabs>
+        <w:ind w:left="480" w:hanging="480"/>
       </w:pPr>
     </w:lvl>
     <w:lvl w:ilvl="1">
@@ -388,7 +385,10 @@
       <w:lvlText w:val=" "/>
       <w:lvlJc w:val="left"/>
       <w:pPr>
-        <w:ind w:left="1440" w:hanging="480"/>
+        <w:tabs>
+          <w:tab w:val="num" w:pos="720"/>
+        </w:tabs>
+        <w:ind w:left="1200" w:hanging="480"/>
       </w:pPr>
     </w:lvl>
     <w:lvl w:ilvl="2">
@@ -396,7 +396,10 @@
       <w:lvlText w:val=" "/>
       <w:lvlJc w:val="left"/>
       <w:pPr>
-        <w:ind w:left="2160" w:hanging="480"/>
+        <w:tabs>
+          <w:tab w:val="num" w:pos="1440"/>
+        </w:tabs>
+        <w:ind w:left="1920" w:hanging="480"/>
       </w:pPr>
     </w:lvl>
     <w:lvl w:ilvl="3">
@@ -404,7 +407,10 @@
       <w:lvlText w:val=" "/>
       <w:lvlJc w:val="left"/>
       <w:pPr>
-        <w:ind w:left="2880" w:hanging="480"/>
+        <w:tabs>
+          <w:tab w:val="num" w:pos="2160"/>
+        </w:tabs>
+        <w:ind w:left="2640" w:hanging="480"/>
       </w:pPr>
     </w:lvl>
     <w:lvl w:ilvl="4">
@@ -412,7 +418,10 @@
       <w:lvlText w:val=" "/>
       <w:lvlJc w:val="left"/>
       <w:pPr>
-        <w:ind w:left="3600" w:hanging="480"/>
+        <w:tabs>
+          <w:tab w:val="num" w:pos="2880"/>
+        </w:tabs>
+        <w:ind w:left="3360" w:hanging="480"/>
       </w:pPr>
     </w:lvl>
     <w:lvl w:ilvl="5">
@@ -420,7 +429,10 @@
       <w:lvlText w:val=" "/>
       <w:lvlJc w:val="left"/>
       <w:pPr>
-        <w:ind w:left="4320" w:hanging="480"/>
+        <w:tabs>
+          <w:tab w:val="num" w:pos="3600"/>
+        </w:tabs>
+        <w:ind w:left="4080" w:hanging="480"/>
       </w:pPr>
     </w:lvl>
     <w:lvl w:ilvl="6">
@@ -428,7 +440,10 @@
       <w:lvlText w:val=" "/>
       <w:lvlJc w:val="left"/>
       <w:pPr>
-        <w:ind w:left="5040" w:hanging="480"/>
+        <w:tabs>
+          <w:tab w:val="num" w:pos="4320"/>
+        </w:tabs>
+        <w:ind w:left="4800" w:hanging="480"/>
       </w:pPr>
     </w:lvl>
     <w:lvl w:ilvl="7">
@@ -436,7 +451,10 @@
       <w:lvlText w:val=" "/>
       <w:lvlJc w:val="left"/>
       <w:pPr>
-        <w:ind w:left="5760" w:hanging="480"/>
+        <w:tabs>
+          <w:tab w:val="num" w:pos="5040"/>
+        </w:tabs>
+        <w:ind w:left="5520" w:hanging="480"/>
       </w:pPr>
     </w:lvl>
     <w:lvl w:ilvl="8">
@@ -444,7 +462,10 @@
       <w:lvlText w:val=" "/>
       <w:lvlJc w:val="left"/>
       <w:pPr>
-        <w:ind w:left="6480" w:hanging="480"/>
+        <w:tabs>
+          <w:tab w:val="num" w:pos="5760"/>
+        </w:tabs>
+        <w:ind w:left="6240" w:hanging="480"/>
       </w:pPr>
     </w:lvl>
   </w:abstractNum>

</xml_diff>

<commit_message>
removed uncovered topics from the header
</commit_message>
<xml_diff>
--- a/homework_midterm.docx
+++ b/homework_midterm.docx
@@ -127,12 +127,14 @@
       </w:pPr>
       <w:r>
         <w:rPr>
+          <w:iCs/>
           <w:i/>
         </w:rPr>
         <w:t xml:space="preserve">Liší se přesnost předvolebních průzkumů (proměnná</w:t>
       </w:r>
       <w:r>
         <w:rPr>
+          <w:iCs/>
           <w:i/>
         </w:rPr>
         <w:t xml:space="preserve"> </w:t>
@@ -140,12 +142,14 @@
       <w:r>
         <w:rPr>
           <w:rStyle w:val="VerbatimChar"/>
+          <w:iCs/>
           <w:i/>
         </w:rPr>
         <w:t xml:space="preserve">error</w:t>
       </w:r>
       <w:r>
         <w:rPr>
+          <w:iCs/>
           <w:i/>
         </w:rPr>
         <w:t xml:space="preserve">) v závislosti na metodologii sběru dat (</w:t>
@@ -153,12 +157,14 @@
       <w:r>
         <w:rPr>
           <w:rStyle w:val="VerbatimChar"/>
+          <w:iCs/>
           <w:i/>
         </w:rPr>
         <w:t xml:space="preserve">methodology</w:t>
       </w:r>
       <w:r>
         <w:rPr>
+          <w:iCs/>
           <w:i/>
         </w:rPr>
         <w:t xml:space="preserve">)?</w:t>
@@ -374,10 +380,7 @@
       <w:lvlText w:val=" "/>
       <w:lvlJc w:val="left"/>
       <w:pPr>
-        <w:tabs>
-          <w:tab w:val="num" w:pos="0"/>
-        </w:tabs>
-        <w:ind w:left="480" w:hanging="480"/>
+        <w:ind w:left="720" w:hanging="480"/>
       </w:pPr>
     </w:lvl>
     <w:lvl w:ilvl="1">
@@ -385,10 +388,7 @@
       <w:lvlText w:val=" "/>
       <w:lvlJc w:val="left"/>
       <w:pPr>
-        <w:tabs>
-          <w:tab w:val="num" w:pos="720"/>
-        </w:tabs>
-        <w:ind w:left="1200" w:hanging="480"/>
+        <w:ind w:left="1440" w:hanging="480"/>
       </w:pPr>
     </w:lvl>
     <w:lvl w:ilvl="2">
@@ -396,10 +396,7 @@
       <w:lvlText w:val=" "/>
       <w:lvlJc w:val="left"/>
       <w:pPr>
-        <w:tabs>
-          <w:tab w:val="num" w:pos="1440"/>
-        </w:tabs>
-        <w:ind w:left="1920" w:hanging="480"/>
+        <w:ind w:left="2160" w:hanging="480"/>
       </w:pPr>
     </w:lvl>
     <w:lvl w:ilvl="3">
@@ -407,10 +404,7 @@
       <w:lvlText w:val=" "/>
       <w:lvlJc w:val="left"/>
       <w:pPr>
-        <w:tabs>
-          <w:tab w:val="num" w:pos="2160"/>
-        </w:tabs>
-        <w:ind w:left="2640" w:hanging="480"/>
+        <w:ind w:left="2880" w:hanging="480"/>
       </w:pPr>
     </w:lvl>
     <w:lvl w:ilvl="4">
@@ -418,10 +412,7 @@
       <w:lvlText w:val=" "/>
       <w:lvlJc w:val="left"/>
       <w:pPr>
-        <w:tabs>
-          <w:tab w:val="num" w:pos="2880"/>
-        </w:tabs>
-        <w:ind w:left="3360" w:hanging="480"/>
+        <w:ind w:left="3600" w:hanging="480"/>
       </w:pPr>
     </w:lvl>
     <w:lvl w:ilvl="5">
@@ -429,10 +420,7 @@
       <w:lvlText w:val=" "/>
       <w:lvlJc w:val="left"/>
       <w:pPr>
-        <w:tabs>
-          <w:tab w:val="num" w:pos="3600"/>
-        </w:tabs>
-        <w:ind w:left="4080" w:hanging="480"/>
+        <w:ind w:left="4320" w:hanging="480"/>
       </w:pPr>
     </w:lvl>
     <w:lvl w:ilvl="6">
@@ -440,10 +428,7 @@
       <w:lvlText w:val=" "/>
       <w:lvlJc w:val="left"/>
       <w:pPr>
-        <w:tabs>
-          <w:tab w:val="num" w:pos="4320"/>
-        </w:tabs>
-        <w:ind w:left="4800" w:hanging="480"/>
+        <w:ind w:left="5040" w:hanging="480"/>
       </w:pPr>
     </w:lvl>
     <w:lvl w:ilvl="7">
@@ -451,10 +436,7 @@
       <w:lvlText w:val=" "/>
       <w:lvlJc w:val="left"/>
       <w:pPr>
-        <w:tabs>
-          <w:tab w:val="num" w:pos="5040"/>
-        </w:tabs>
-        <w:ind w:left="5520" w:hanging="480"/>
+        <w:ind w:left="5760" w:hanging="480"/>
       </w:pPr>
     </w:lvl>
     <w:lvl w:ilvl="8">
@@ -462,10 +444,7 @@
       <w:lvlText w:val=" "/>
       <w:lvlJc w:val="left"/>
       <w:pPr>
-        <w:tabs>
-          <w:tab w:val="num" w:pos="5760"/>
-        </w:tabs>
-        <w:ind w:left="6240" w:hanging="480"/>
+        <w:ind w:left="6480" w:hanging="480"/>
       </w:pPr>
     </w:lvl>
   </w:abstractNum>
@@ -827,6 +806,21 @@
         <w:right w:w="108" w:type="dxa"/>
       </w:tblCellMar>
     </w:tblPr>
+    <w:tblStylePr w:type="firstRow">
+      <w:tblPr>
+        <w:jc w:val="left"/>
+        <w:tblInd w:w="0" w:type="dxa"/>
+      </w:tblPr>
+      <w:trPr>
+        <w:jc w:val="left"/>
+      </w:trPr>
+      <w:tcPr>
+        <w:vAlign w:val="bottom"/>
+        <w:tcBorders>
+          <w:bottom w:val="single"/>
+        </w:tcBorders>
+      </w:tcPr>
+    </w:tblStylePr>
   </w:style>
   <w:style w:type="paragraph" w:customStyle="1" w:styleId="DefinitionTerm">
     <w:name w:val="Definition Term"/>

</xml_diff>

<commit_message>
added notes for model visualization and rebuild the webpage
</commit_message>
<xml_diff>
--- a/homework_midterm.docx
+++ b/homework_midterm.docx
@@ -66,7 +66,7 @@
         <w:pStyle w:val="FirstParagraph"/>
       </w:pPr>
       <w:r>
-        <w:t xml:space="preserve">V rámci našeho dobrovolnéh úkolu se podíváme na téma, které se pravidelně stává populární každých pár let: přesnost předvolenbních průzkumů. Konkrétně budeme pracovat s daty poskytnutými organizací</w:t>
+        <w:t xml:space="preserve">V rámci našeho dobrovolného úkolu se podíváme na téma, které se pravidelně stává populární každých pár let: přesnost předvolebních průzkumů. Konkrétně budeme pracovat s daty poskytnutými organizací</w:t>
       </w:r>
       <w:r>
         <w:t xml:space="preserve"> </w:t>
@@ -80,19 +80,7 @@
         </w:r>
       </w:hyperlink>
       <w:r>
-        <w:t xml:space="preserve">.</w:t>
-      </w:r>
-      <w:r>
-        <w:t xml:space="preserve"> </w:t>
-      </w:r>
-      <w:r>
-        <w:t xml:space="preserve">FiveThirtyEight je americkou organizací zabývající se datovou žurnalistikou, a to zejména tématy politiky a sportu.</w:t>
-      </w:r>
-      <w:r>
-        <w:t xml:space="preserve"> </w:t>
-      </w:r>
-      <w:r>
-        <w:t xml:space="preserve">Spravuja také jeden z nejpopulárnějších agregátorů průzkumů veřejného mínění s politickou tématikou.</w:t>
+        <w:t xml:space="preserve">. FiveThirtyEight je americkou organizací zabývající se datovou žurnalistikou, a to zejména tématy politiky a sportu. Spravuje také jeden z nejpopulárnějších agregátorů průzkumů veřejného mínění s politickou tématikou.</w:t>
       </w:r>
     </w:p>
     <w:p>
@@ -104,7 +92,7 @@
       </w:r>
     </w:p>
     <w:bookmarkEnd w:id="21"/>
-    <w:bookmarkStart w:id="22" w:name="zadání"/>
+    <w:bookmarkStart w:id="24" w:name="zadání"/>
     <w:p>
       <w:pPr>
         <w:pStyle w:val="Heading1"/>
@@ -141,7 +129,8 @@
       </w:r>
       <w:r>
         <w:rPr>
-          <w:rStyle w:val="VerbatimChar"/>
+          <w:bCs/>
+          <w:b/>
           <w:iCs/>
           <w:i/>
         </w:rPr>
@@ -156,7 +145,8 @@
       </w:r>
       <w:r>
         <w:rPr>
-          <w:rStyle w:val="VerbatimChar"/>
+          <w:bCs/>
+          <w:b/>
           <w:iCs/>
           <w:i/>
         </w:rPr>
@@ -198,150 +188,345 @@
         <w:rPr>
           <w:rStyle w:val="NormalTok"/>
         </w:rPr>
+        <w:t xml:space="preserve">  </w:t>
+      </w:r>
+      <w:r>
+        <w:rPr>
+          <w:rStyle w:val="FunctionTok"/>
+        </w:rPr>
+        <w:t xml:space="preserve">read.csv</w:t>
+      </w:r>
+      <w:r>
+        <w:rPr>
+          <w:rStyle w:val="NormalTok"/>
+        </w:rPr>
+        <w:t xml:space="preserve">(</w:t>
+      </w:r>
+      <w:r>
+        <w:rPr>
+          <w:rStyle w:val="StringTok"/>
+        </w:rPr>
+        <w:t xml:space="preserve">"https://raw.githubusercontent.com/fivethirtyeight/data/master/pollster-ratings/raw-polls.csv"</w:t>
+      </w:r>
+      <w:r>
+        <w:rPr>
+          <w:rStyle w:val="NormalTok"/>
+        </w:rPr>
+        <w:t xml:space="preserve">)</w:t>
+      </w:r>
+      <w:r>
+        <w:br/>
+      </w:r>
+      <w:r>
+        <w:rPr>
+          <w:rStyle w:val="NormalTok"/>
+        </w:rPr>
+        <w:t xml:space="preserve">polls </w:t>
+      </w:r>
+      <w:r>
+        <w:rPr>
+          <w:rStyle w:val="OtherTok"/>
+        </w:rPr>
+        <w:t xml:space="preserve">=</w:t>
+      </w:r>
+      <w:r>
+        <w:rPr>
+          <w:rStyle w:val="NormalTok"/>
+        </w:rPr>
+        <w:t xml:space="preserve">  </w:t>
+      </w:r>
+      <w:r>
+        <w:rPr>
+          <w:rStyle w:val="FunctionTok"/>
+        </w:rPr>
+        <w:t xml:space="preserve">subset</w:t>
+      </w:r>
+      <w:r>
+        <w:rPr>
+          <w:rStyle w:val="NormalTok"/>
+        </w:rPr>
+        <w:t xml:space="preserve">(polls, methodology </w:t>
+      </w:r>
+      <w:r>
+        <w:rPr>
+          <w:rStyle w:val="SpecialCharTok"/>
+        </w:rPr>
+        <w:t xml:space="preserve">==</w:t>
+      </w:r>
+      <w:r>
+        <w:rPr>
+          <w:rStyle w:val="NormalTok"/>
+        </w:rPr>
+        <w:t xml:space="preserve">  </w:t>
+      </w:r>
+      <w:r>
+        <w:rPr>
+          <w:rStyle w:val="FunctionTok"/>
+        </w:rPr>
+        <w:t xml:space="preserve">c</w:t>
+      </w:r>
+      <w:r>
+        <w:rPr>
+          <w:rStyle w:val="NormalTok"/>
+        </w:rPr>
+        <w:t xml:space="preserve">(</w:t>
+      </w:r>
+      <w:r>
+        <w:rPr>
+          <w:rStyle w:val="StringTok"/>
+        </w:rPr>
+        <w:t xml:space="preserve">"IVR"</w:t>
+      </w:r>
+      <w:r>
+        <w:rPr>
+          <w:rStyle w:val="NormalTok"/>
+        </w:rPr>
+        <w:t xml:space="preserve">, </w:t>
+      </w:r>
+      <w:r>
+        <w:rPr>
+          <w:rStyle w:val="StringTok"/>
+        </w:rPr>
+        <w:t xml:space="preserve">"Live Phone"</w:t>
+      </w:r>
+      <w:r>
+        <w:rPr>
+          <w:rStyle w:val="NormalTok"/>
+        </w:rPr>
+        <w:t xml:space="preserve">, </w:t>
+      </w:r>
+      <w:r>
+        <w:rPr>
+          <w:rStyle w:val="StringTok"/>
+        </w:rPr>
+        <w:t xml:space="preserve">"Online"</w:t>
+      </w:r>
+      <w:r>
+        <w:rPr>
+          <w:rStyle w:val="NormalTok"/>
+        </w:rPr>
+        <w:t xml:space="preserve">))</w:t>
+      </w:r>
+    </w:p>
+    <w:p>
+      <w:pPr>
+        <w:pStyle w:val="FirstParagraph"/>
+      </w:pPr>
+      <w:r>
+        <w:t xml:space="preserve">(Z dat si také pro zjednodušení vyfiltrujeme pouze určité kategorie methodology. Za malé bezvýznamné plus se můžete podívat na celková data a zamyslet se nad tím, proč jsem vybral jen tyhle tři.)</w:t>
+      </w:r>
+    </w:p>
+    <w:p>
+      <w:pPr>
+        <w:pStyle w:val="BodyText"/>
+      </w:pPr>
+      <w:r>
+        <w:t xml:space="preserve">Popis dat najdete v tabulce zde:</w:t>
+      </w:r>
+      <w:r>
         <w:t xml:space="preserve"> </w:t>
       </w:r>
-      <w:r>
-        <w:rPr>
-          <w:rStyle w:val="FunctionTok"/>
-        </w:rPr>
-        <w:t xml:space="preserve">read.csv</w:t>
-      </w:r>
-      <w:r>
-        <w:rPr>
-          <w:rStyle w:val="NormalTok"/>
-        </w:rPr>
-        <w:t xml:space="preserve">(</w:t>
-      </w:r>
-      <w:r>
-        <w:rPr>
-          <w:rStyle w:val="StringTok"/>
-        </w:rPr>
-        <w:t xml:space="preserve">"https://raw.githubusercontent.com/fivethirtyeight/data/master/pollster-ratings/raw-polls.csv"</w:t>
-      </w:r>
-      <w:r>
-        <w:rPr>
-          <w:rStyle w:val="NormalTok"/>
-        </w:rPr>
-        <w:t xml:space="preserve">)</w:t>
-      </w:r>
-      <w:r>
-        <w:br/>
-      </w:r>
-      <w:r>
-        <w:br/>
-      </w:r>
-      <w:r>
-        <w:rPr>
-          <w:rStyle w:val="NormalTok"/>
-        </w:rPr>
-        <w:t xml:space="preserve">polls </w:t>
-      </w:r>
-      <w:r>
-        <w:rPr>
-          <w:rStyle w:val="OtherTok"/>
-        </w:rPr>
-        <w:t xml:space="preserve">=</w:t>
-      </w:r>
-      <w:r>
-        <w:rPr>
-          <w:rStyle w:val="NormalTok"/>
-        </w:rPr>
+      <w:hyperlink r:id="rId22">
+        <w:r>
+          <w:rPr>
+            <w:rStyle w:val="Hyperlink"/>
+          </w:rPr>
+          <w:t xml:space="preserve">https://github.com/fivethirtyeight/data/tree/master/pollster-ratings</w:t>
+        </w:r>
+      </w:hyperlink>
+    </w:p>
+    <w:p>
+      <w:pPr>
+        <w:pStyle w:val="BodyText"/>
+      </w:pPr>
+      <w:r>
+        <w:t xml:space="preserve">Pro inspiraci a pro kontext si můžete přečíst následující článek:</w:t>
+      </w:r>
+      <w:r>
         <w:t xml:space="preserve"> </w:t>
       </w:r>
-      <w:r>
-        <w:rPr>
-          <w:rStyle w:val="FunctionTok"/>
-        </w:rPr>
-        <w:t xml:space="preserve">subset</w:t>
-      </w:r>
-      <w:r>
-        <w:rPr>
-          <w:rStyle w:val="NormalTok"/>
-        </w:rPr>
-        <w:t xml:space="preserve">(polls, methodology </w:t>
-      </w:r>
-      <w:r>
-        <w:rPr>
-          <w:rStyle w:val="SpecialCharTok"/>
-        </w:rPr>
-        <w:t xml:space="preserve">==</w:t>
-      </w:r>
-      <w:r>
-        <w:rPr>
-          <w:rStyle w:val="NormalTok"/>
-        </w:rPr>
+      <w:hyperlink r:id="rId23">
+        <w:r>
+          <w:rPr>
+            <w:rStyle w:val="Hyperlink"/>
+          </w:rPr>
+          <w:t xml:space="preserve">The Death Of Polling Is Greatly Exaggerated</w:t>
+        </w:r>
+      </w:hyperlink>
+      <w:r>
+        <w:t xml:space="preserve">.</w:t>
+      </w:r>
+    </w:p>
+    <w:bookmarkEnd w:id="24"/>
+    <w:bookmarkStart w:id="30" w:name="co-by-měla-vaše-práce-obsahovat"/>
+    <w:p>
+      <w:pPr>
+        <w:pStyle w:val="Heading1"/>
+      </w:pPr>
+      <w:r>
+        <w:t xml:space="preserve">Co by měla vaše práce obsahovat</w:t>
+      </w:r>
+    </w:p>
+    <w:bookmarkStart w:id="25" w:name="diskuze-o-výběru-relevantních-proměnných"/>
+    <w:p>
+      <w:pPr>
+        <w:pStyle w:val="Heading2"/>
+      </w:pPr>
+      <w:r>
+        <w:t xml:space="preserve">Diskuze o výběru relevantních proměnných</w:t>
+      </w:r>
+    </w:p>
+    <w:p>
+      <w:pPr>
+        <w:pStyle w:val="FirstParagraph"/>
+      </w:pPr>
+      <w:r>
+        <w:t xml:space="preserve">Předtím, než se pustíte do modelování, zamyslete se nad tím, jestli by náš model měl obsahovat ještě nějaké další proměnné. Jsou nějaké jiné proměnné, pro které bychom měli kontrolovat, abychom získali lepší/přesnější odpověď na naši otázku? Jsou nějaké proměnné, kterým bychom se naopak měli vyhnout? A může se se vztah mezi závislou a nezávislou proměnnou lišit v závislosti na třetí proměnné (tj. vyplatí se přidat do našeho modelu nějakou interakci)?</w:t>
+      </w:r>
+    </w:p>
+    <w:p>
+      <w:pPr>
+        <w:pStyle w:val="BodyText"/>
+      </w:pPr>
+      <w:r>
+        <w:t xml:space="preserve">Věnujte výběru proměnných jeden až dva odstavce.</w:t>
+      </w:r>
+    </w:p>
+    <w:bookmarkEnd w:id="25"/>
+    <w:bookmarkStart w:id="26" w:name="Xcb37c3f93f75cf9d6348401f476b153f7e9d346"/>
+    <w:p>
+      <w:pPr>
+        <w:pStyle w:val="Heading2"/>
+      </w:pPr>
+      <w:r>
+        <w:t xml:space="preserve">Základní popis proměnných, se kterými pracujeme</w:t>
+      </w:r>
+    </w:p>
+    <w:p>
+      <w:pPr>
+        <w:pStyle w:val="FirstParagraph"/>
+      </w:pPr>
+      <w:r>
+        <w:t xml:space="preserve">Až si vyberete své proměnné, krátce si je prohlédněte, abyste získali představu o datech, se kterými pracujete. Podívejte se na jejich rozdělení a popisné statistiky, a poznamenejte si vše, co vám přijde zajímavé nebo potenciálně důležité. Např. jaká je průměrná chyba předvolebních průzkumů a jak vypadá jejich rozdělení? Kolik průzkumů využívá každou z metod sběru dat? Podívejte se i na další relevantní proměnné, které jste vybrali v předchozím kroku.</w:t>
+      </w:r>
+    </w:p>
+    <w:p>
+      <w:pPr>
+        <w:pStyle w:val="BodyText"/>
+      </w:pPr>
+      <w:r>
+        <w:t xml:space="preserve">Věnujte téhle části znovu jeden až dva odstavce. Nebojte se připojit graf, pokud vám přijde relevantní</w:t>
+      </w:r>
+    </w:p>
+    <w:bookmarkEnd w:id="26"/>
+    <w:bookmarkStart w:id="27" w:name="vytvoření-a-interpretace-modelu"/>
+    <w:p>
+      <w:pPr>
+        <w:pStyle w:val="Heading2"/>
+      </w:pPr>
+      <w:r>
+        <w:t xml:space="preserve">Vytvoření a interpretace modelu</w:t>
+      </w:r>
+    </w:p>
+    <w:p>
+      <w:pPr>
+        <w:pStyle w:val="FirstParagraph"/>
+      </w:pPr>
+      <w:r>
+        <w:t xml:space="preserve">Na základě předchozích kroků vytvořte model, pomocí kterého budeme moct zodpovědět naši výzkumnou otázku.</w:t>
+      </w:r>
+    </w:p>
+    <w:p>
+      <w:pPr>
+        <w:pStyle w:val="BodyText"/>
+      </w:pPr>
+      <w:r>
+        <w:t xml:space="preserve">Zkuste model interpretovat pomocí tabulky regresních koeficientů, i pomocí grafů marginálních efektů (balíček ggeffects, který jste si ukazovali s Járou). Nezapomeňte, že vizuální interpretace je často jednoduší! Interpretujte jak bodové odhady (regresní koeficienty nebo predikované hodnoty), tak i míru nejistoty s nimi spojenou (standardní chyba nebo intervaly spolehlivosti).</w:t>
+      </w:r>
+    </w:p>
+    <w:p>
+      <w:pPr>
+        <w:pStyle w:val="BodyText"/>
+      </w:pPr>
+      <w:r>
+        <w:t xml:space="preserve">Nebojte se v této části více rozepsat a napsat vše, co vás k interpretaci napadne. Přidejte grafy marginálních efektů, pokud vám přijdou relevantní.</w:t>
+      </w:r>
+    </w:p>
+    <w:bookmarkEnd w:id="27"/>
+    <w:bookmarkStart w:id="28" w:name="hodnocení-modelu-a-diagnostika"/>
+    <w:p>
+      <w:pPr>
+        <w:pStyle w:val="Heading2"/>
+      </w:pPr>
+      <w:r>
+        <w:t xml:space="preserve">Hodnocení modelu a diagnostika</w:t>
+      </w:r>
+    </w:p>
+    <w:p>
+      <w:pPr>
+        <w:pStyle w:val="FirstParagraph"/>
+      </w:pPr>
+      <w:r>
+        <w:t xml:space="preserve">Zhodnoťte model jako celek. Začněte tím, jak moc náš model sedí na data. V jakém ohledu je tato informace relevantní vzhledem k naší výzkumné otázce? Dále se podívejte na předpoklady modelu.</w:t>
+      </w:r>
+    </w:p>
+    <w:p>
+      <w:pPr>
+        <w:pStyle w:val="BodyText"/>
+      </w:pPr>
+      <w:r>
+        <w:t xml:space="preserve">Zamyslete se nad všemi předpoklady, které s vaším modelem souvisí. Tam, kde to bude možné, je zkontrolujte pomocí diagnostických grafů. Klidně si s daty pohrajte (např. pokud vám bude připadat, že nějaké pozorování je přehnaně vlivné, zkuste model spočítat bez něj). Nestresujte se ovšem, pokud váš model nebude vypadat učebnicově a splňovat předpoklady do puntíku. Zaměřte se se spíše na jejich zhodnocení a kriticky se zamyslete, k čemu může vést jejich porušení.</w:t>
+      </w:r>
+    </w:p>
+    <w:bookmarkEnd w:id="28"/>
+    <w:bookmarkStart w:id="29" w:name="celkové-zhodnocení"/>
+    <w:p>
+      <w:pPr>
+        <w:pStyle w:val="Heading2"/>
+      </w:pPr>
+      <w:r>
+        <w:t xml:space="preserve">Celkové zhodnocení</w:t>
+      </w:r>
+    </w:p>
+    <w:p>
+      <w:pPr>
+        <w:pStyle w:val="FirstParagraph"/>
+      </w:pPr>
+      <w:r>
+        <w:t xml:space="preserve">Na základě všeho předchozího odpovězte naši výzkumnou otázku. Zamyslete se nad tím, jak moc jste se svojí odpovědí spokojení. Získali jste jednoznačnou odpověď nebo zůstávají ještě nějaké dílčí otázky. Jak moc důvěřujete svému modelu? Napadá vás něco dalšího, čím by se dal model potencionálně vylepšit (např. nechybí nám v datech nějaká důležité proměnná? Má model nějakou slabinu, kterou byste chtěli podchytit, ale nenapadá vás jak?)?</w:t>
+      </w:r>
+    </w:p>
+    <w:bookmarkEnd w:id="29"/>
+    <w:bookmarkEnd w:id="30"/>
+    <w:bookmarkStart w:id="32" w:name="formát-a-termín-odevzdání"/>
+    <w:p>
+      <w:pPr>
+        <w:pStyle w:val="Heading1"/>
+      </w:pPr>
+      <w:r>
+        <w:t xml:space="preserve">Formát a termín odevzdání</w:t>
+      </w:r>
+    </w:p>
+    <w:p>
+      <w:pPr>
+        <w:pStyle w:val="FirstParagraph"/>
+      </w:pPr>
+      <w:r>
+        <w:t xml:space="preserve">Text, obsahující všechny výše zmíněné body, odevzdejte jako Word nebo PDF soubor. Přiložte i R skript, který bude obsahovat postup analýzy. Celý skript by měl být samostatně funkční, tzn. mělo by možné ho spustit celý najedou a replikovat všechny vaše výsledky. Úkoly posílejte na</w:t>
+      </w:r>
+      <w:r>
         <w:t xml:space="preserve"> </w:t>
       </w:r>
-      <w:r>
-        <w:rPr>
-          <w:rStyle w:val="FunctionTok"/>
-        </w:rPr>
-        <w:t xml:space="preserve">c</w:t>
-      </w:r>
-      <w:r>
-        <w:rPr>
-          <w:rStyle w:val="NormalTok"/>
-        </w:rPr>
-        <w:t xml:space="preserve">(</w:t>
-      </w:r>
-      <w:r>
-        <w:rPr>
-          <w:rStyle w:val="StringTok"/>
-        </w:rPr>
-        <w:t xml:space="preserve">"IVR"</w:t>
-      </w:r>
-      <w:r>
-        <w:rPr>
-          <w:rStyle w:val="NormalTok"/>
-        </w:rPr>
-        <w:t xml:space="preserve">, </w:t>
-      </w:r>
-      <w:r>
-        <w:rPr>
-          <w:rStyle w:val="StringTok"/>
-        </w:rPr>
-        <w:t xml:space="preserve">"Live Phone"</w:t>
-      </w:r>
-      <w:r>
-        <w:rPr>
-          <w:rStyle w:val="NormalTok"/>
-        </w:rPr>
-        <w:t xml:space="preserve">, </w:t>
-      </w:r>
-      <w:r>
-        <w:rPr>
-          <w:rStyle w:val="StringTok"/>
-        </w:rPr>
-        <w:t xml:space="preserve">"Online"</w:t>
-      </w:r>
-      <w:r>
-        <w:rPr>
-          <w:rStyle w:val="NormalTok"/>
-        </w:rPr>
-        <w:t xml:space="preserve">))</w:t>
-      </w:r>
-    </w:p>
-    <w:p>
-      <w:pPr>
-        <w:pStyle w:val="FirstParagraph"/>
-      </w:pPr>
-      <w:r>
-        <w:t xml:space="preserve">(Z dat si také pro zjednodušení vyfiltrujeme pouze určité kategorie</w:t>
-      </w:r>
-      <w:r>
-        <w:t xml:space="preserve"> </w:t>
-      </w:r>
-      <w:r>
-        <w:rPr>
-          <w:rStyle w:val="VerbatimChar"/>
-        </w:rPr>
-        <w:t xml:space="preserve">methodology</w:t>
-      </w:r>
-      <w:r>
-        <w:t xml:space="preserve">. Za malé bezvýznamné plus se můžete podívat na celková data a zamyslet se nad tím, proč jsem vybral jen tyhle tři.)</w:t>
-      </w:r>
-    </w:p>
-    <w:bookmarkEnd w:id="22"/>
+      <w:hyperlink r:id="rId31">
+        <w:r>
+          <w:rPr>
+            <w:rStyle w:val="Hyperlink"/>
+          </w:rPr>
+          <w:t xml:space="preserve">alesvomacka@seznam.cz</w:t>
+        </w:r>
+      </w:hyperlink>
+    </w:p>
+    <w:bookmarkEnd w:id="32"/>
     <w:sectPr/>
   </w:body>
 </w:document>

</xml_diff>

<commit_message>
Restructured website, see notes
Change fonts and color to match the rest of the cluster; added footer; pulled completion requirements to the top of the navigation bar; replaced text to icon in a link to homesite
</commit_message>
<xml_diff>
--- a/homework_midterm.docx
+++ b/homework_midterm.docx
@@ -558,7 +558,7 @@
 <file path=word/numbering.xml><?xml version="1.0" encoding="utf-8"?>
 <w:numbering xmlns:w="http://schemas.openxmlformats.org/wordprocessingml/2006/main">
   <w:abstractNum w:abstractNumId="990">
-    <w:nsid w:val="2c1ae401"/>
+    <w:nsid w:val="A990"/>
     <w:multiLevelType w:val="multilevel"/>
     <w:lvl w:ilvl="0">
       <w:numFmt w:val="bullet"/>
@@ -644,10 +644,10 @@
   <w:docDefaults>
     <w:rPrDefault>
       <w:rPr>
-        <w:rFonts w:asciiTheme="minorHAnsi" w:eastAsiaTheme="minorHAnsi" w:hAnsiTheme="minorHAnsi" w:cstheme="minorBidi"/>
+        <w:rFonts w:asciiTheme="minorHAnsi" w:cstheme="minorBidi" w:eastAsiaTheme="minorHAnsi" w:hAnsiTheme="minorHAnsi"/>
         <w:sz w:val="24"/>
         <w:szCs w:val="24"/>
-        <w:lang w:val="en-US" w:eastAsia="en-US" w:bidi="ar-SA"/>
+        <w:lang w:bidi="ar-SA" w:eastAsia="en-US" w:val="en-US"/>
       </w:rPr>
     </w:rPrDefault>
     <w:pPrDefault>
@@ -656,35 +656,35 @@
       </w:pPr>
     </w:pPrDefault>
   </w:docDefaults>
-  <w:latentStyles w:defLockedState="0" w:defUIPriority="0" w:defSemiHidden="0" w:defUnhideWhenUsed="0" w:defQFormat="0" w:count="276"/>
-  <w:style w:type="paragraph" w:default="1" w:styleId="Normal">
+  <w:latentStyles w:count="276" w:defLockedState="0" w:defQFormat="0" w:defSemiHidden="0" w:defUIPriority="0" w:defUnhideWhenUsed="0"/>
+  <w:style w:default="1" w:styleId="Normal" w:type="paragraph">
     <w:name w:val="Normal"/>
     <w:qFormat/>
   </w:style>
-  <w:style w:type="paragraph" w:styleId="BodyText">
+  <w:style w:styleId="BodyText" w:type="paragraph">
     <w:name w:val="Body Text"/>
     <w:basedOn w:val="Normal"/>
     <w:link w:val="BodyTextChar"/>
     <w:pPr>
-      <w:spacing w:before="180" w:after="180"/>
-    </w:pPr>
-    <w:qFormat/>
-  </w:style>
-  <w:style w:type="paragraph" w:customStyle="1" w:styleId="FirstParagraph">
+      <w:spacing w:after="180" w:before="180"/>
+    </w:pPr>
+    <w:qFormat/>
+  </w:style>
+  <w:style w:customStyle="1" w:styleId="FirstParagraph" w:type="paragraph">
     <w:name w:val="First Paragraph"/>
     <w:basedOn w:val="BodyText"/>
     <w:next w:val="BodyText"/>
     <w:qFormat/>
   </w:style>
-  <w:style w:type="paragraph" w:customStyle="1" w:styleId="Compact">
+  <w:style w:customStyle="1" w:styleId="Compact" w:type="paragraph">
     <w:name w:val="Compact"/>
     <w:basedOn w:val="BodyText"/>
     <w:qFormat/>
     <w:pPr>
-      <w:spacing w:before="36" w:after="36"/>
-    </w:pPr>
-  </w:style>
-  <w:style w:type="paragraph" w:styleId="Title">
+      <w:spacing w:after="36" w:before="36"/>
+    </w:pPr>
+  </w:style>
+  <w:style w:styleId="Title" w:type="paragraph">
     <w:name w:val="Title"/>
     <w:basedOn w:val="Normal"/>
     <w:next w:val="BodyText"/>
@@ -692,19 +692,19 @@
     <w:pPr>
       <w:keepNext/>
       <w:keepLines/>
-      <w:spacing w:before="480" w:after="240"/>
+      <w:spacing w:after="240" w:before="480"/>
       <w:jc w:val="center"/>
     </w:pPr>
     <w:rPr>
-      <w:rFonts w:asciiTheme="majorHAnsi" w:eastAsiaTheme="majorEastAsia" w:hAnsiTheme="majorHAnsi" w:cstheme="majorBidi"/>
+      <w:rFonts w:asciiTheme="majorHAnsi" w:cstheme="majorBidi" w:eastAsiaTheme="majorEastAsia" w:hAnsiTheme="majorHAnsi"/>
       <w:b/>
       <w:bCs/>
-      <w:color w:val="345A8A" w:themeColor="accent1" w:themeShade="B5"/>
+      <w:color w:themeColor="accent1" w:themeShade="B5" w:val="345A8A"/>
       <w:sz w:val="36"/>
       <w:szCs w:val="36"/>
     </w:rPr>
   </w:style>
-  <w:style w:type="paragraph" w:styleId="Subtitle">
+  <w:style w:styleId="Subtitle" w:type="paragraph">
     <w:name w:val="Subtitle"/>
     <w:basedOn w:val="Title"/>
     <w:next w:val="BodyText"/>
@@ -712,7 +712,7 @@
     <w:pPr>
       <w:keepNext/>
       <w:keepLines/>
-      <w:spacing w:before="240" w:after="240"/>
+      <w:spacing w:after="240" w:before="240"/>
       <w:jc w:val="center"/>
     </w:pPr>
     <w:rPr>
@@ -720,7 +720,7 @@
       <w:szCs w:val="30"/>
     </w:rPr>
   </w:style>
-  <w:style w:type="paragraph" w:customStyle="1" w:styleId="Author">
+  <w:style w:customStyle="1" w:styleId="Author" w:type="paragraph">
     <w:name w:val="Author"/>
     <w:next w:val="BodyText"/>
     <w:qFormat/>
@@ -730,7 +730,7 @@
       <w:jc w:val="center"/>
     </w:pPr>
   </w:style>
-  <w:style w:type="paragraph" w:styleId="Date">
+  <w:style w:styleId="Date" w:type="paragraph">
     <w:name w:val="Date"/>
     <w:next w:val="BodyText"/>
     <w:qFormat/>
@@ -740,7 +740,7 @@
       <w:jc w:val="center"/>
     </w:pPr>
   </w:style>
-  <w:style w:type="paragraph" w:customStyle="1" w:styleId="Abstract">
+  <w:style w:customStyle="1" w:styleId="Abstract" w:type="paragraph">
     <w:name w:val="Abstract"/>
     <w:basedOn w:val="Normal"/>
     <w:next w:val="BodyText"/>
@@ -748,14 +748,14 @@
     <w:pPr>
       <w:keepNext/>
       <w:keepLines/>
-      <w:spacing w:before="300" w:after="300"/>
+      <w:spacing w:after="300" w:before="300"/>
     </w:pPr>
     <w:rPr>
       <w:sz w:val="20"/>
       <w:szCs w:val="20"/>
     </w:rPr>
   </w:style>
-  <w:style w:type="paragraph" w:styleId="Bibliography">
+  <w:style w:styleId="Bibliography" w:type="paragraph">
     <w:name w:val="Bibliography"/>
     <w:basedOn w:val="Normal"/>
     <w:next w:val="Bibliography"/>
@@ -763,7 +763,7 @@
     <w:pPr/>
     <w:rPr/>
   </w:style>
-  <w:style w:type="paragraph" w:styleId="Heading1">
+  <w:style w:styleId="Heading1" w:type="paragraph">
     <w:name w:val="Heading 1"/>
     <w:basedOn w:val="Normal"/>
     <w:next w:val="BodyText"/>
@@ -772,19 +772,19 @@
     <w:pPr>
       <w:keepNext/>
       <w:keepLines/>
-      <w:spacing w:before="480" w:after="0"/>
+      <w:spacing w:after="0" w:before="480"/>
       <w:outlineLvl w:val="0"/>
     </w:pPr>
     <w:rPr>
-      <w:rFonts w:asciiTheme="majorHAnsi" w:eastAsiaTheme="majorEastAsia" w:hAnsiTheme="majorHAnsi" w:cstheme="majorBidi"/>
+      <w:rFonts w:asciiTheme="majorHAnsi" w:cstheme="majorBidi" w:eastAsiaTheme="majorEastAsia" w:hAnsiTheme="majorHAnsi"/>
       <w:b/>
       <w:bCs/>
-      <w:color w:val="4F81BD" w:themeColor="accent1"/>
+      <w:color w:themeColor="accent1" w:val="4F81BD"/>
       <w:sz w:val="32"/>
       <w:szCs w:val="32"/>
     </w:rPr>
   </w:style>
-  <w:style w:type="paragraph" w:styleId="Heading2">
+  <w:style w:styleId="Heading2" w:type="paragraph">
     <w:name w:val="Heading 2"/>
     <w:basedOn w:val="Normal"/>
     <w:next w:val="BodyText"/>
@@ -794,19 +794,19 @@
     <w:pPr>
       <w:keepNext/>
       <w:keepLines/>
-      <w:spacing w:before="200" w:after="0"/>
+      <w:spacing w:after="0" w:before="200"/>
       <w:outlineLvl w:val="1"/>
     </w:pPr>
     <w:rPr>
-      <w:rFonts w:asciiTheme="majorHAnsi" w:eastAsiaTheme="majorEastAsia" w:hAnsiTheme="majorHAnsi" w:cstheme="majorBidi"/>
+      <w:rFonts w:asciiTheme="majorHAnsi" w:cstheme="majorBidi" w:eastAsiaTheme="majorEastAsia" w:hAnsiTheme="majorHAnsi"/>
       <w:b/>
       <w:bCs/>
-      <w:color w:val="4F81BD" w:themeColor="accent1"/>
+      <w:color w:themeColor="accent1" w:val="4F81BD"/>
       <w:sz w:val="28"/>
       <w:szCs w:val="28"/>
     </w:rPr>
   </w:style>
-  <w:style w:type="paragraph" w:styleId="Heading3">
+  <w:style w:styleId="Heading3" w:type="paragraph">
     <w:name w:val="Heading 3"/>
     <w:basedOn w:val="Normal"/>
     <w:next w:val="BodyText"/>
@@ -816,19 +816,19 @@
     <w:pPr>
       <w:keepNext/>
       <w:keepLines/>
-      <w:spacing w:before="200" w:after="0"/>
+      <w:spacing w:after="0" w:before="200"/>
       <w:outlineLvl w:val="2"/>
     </w:pPr>
     <w:rPr>
-      <w:rFonts w:asciiTheme="majorHAnsi" w:eastAsiaTheme="majorEastAsia" w:hAnsiTheme="majorHAnsi" w:cstheme="majorBidi"/>
+      <w:rFonts w:asciiTheme="majorHAnsi" w:cstheme="majorBidi" w:eastAsiaTheme="majorEastAsia" w:hAnsiTheme="majorHAnsi"/>
       <w:b/>
       <w:bCs/>
-      <w:color w:val="4F81BD" w:themeColor="accent1"/>
+      <w:color w:themeColor="accent1" w:val="4F81BD"/>
       <w:sz w:val="24"/>
       <w:szCs w:val="24"/>
     </w:rPr>
   </w:style>
-  <w:style w:type="paragraph" w:styleId="Heading4">
+  <w:style w:styleId="Heading4" w:type="paragraph">
     <w:name w:val="Heading 4"/>
     <w:basedOn w:val="Normal"/>
     <w:next w:val="BodyText"/>
@@ -838,19 +838,19 @@
     <w:pPr>
       <w:keepNext/>
       <w:keepLines/>
-      <w:spacing w:before="200" w:after="0"/>
+      <w:spacing w:after="0" w:before="200"/>
       <w:outlineLvl w:val="3"/>
     </w:pPr>
     <w:rPr>
-      <w:rFonts w:asciiTheme="majorHAnsi" w:eastAsiaTheme="majorEastAsia" w:hAnsiTheme="majorHAnsi" w:cstheme="majorBidi"/>
+      <w:rFonts w:asciiTheme="majorHAnsi" w:cstheme="majorBidi" w:eastAsiaTheme="majorEastAsia" w:hAnsiTheme="majorHAnsi"/>
       <w:i/>
       <w:bCs/>
-      <w:color w:val="4F81BD" w:themeColor="accent1"/>
+      <w:color w:themeColor="accent1" w:val="4F81BD"/>
       <w:sz w:val="24"/>
       <w:szCs w:val="24"/>
     </w:rPr>
   </w:style>
-  <w:style w:type="paragraph" w:styleId="Heading5">
+  <w:style w:styleId="Heading5" w:type="paragraph">
     <w:name w:val="Heading 5"/>
     <w:basedOn w:val="Normal"/>
     <w:next w:val="BodyText"/>
@@ -860,18 +860,18 @@
     <w:pPr>
       <w:keepNext/>
       <w:keepLines/>
-      <w:spacing w:before="200" w:after="0"/>
+      <w:spacing w:after="0" w:before="200"/>
       <w:outlineLvl w:val="4"/>
     </w:pPr>
     <w:rPr>
-      <w:rFonts w:asciiTheme="majorHAnsi" w:eastAsiaTheme="majorEastAsia" w:hAnsiTheme="majorHAnsi" w:cstheme="majorBidi"/>
+      <w:rFonts w:asciiTheme="majorHAnsi" w:cstheme="majorBidi" w:eastAsiaTheme="majorEastAsia" w:hAnsiTheme="majorHAnsi"/>
       <w:iCs/>
-      <w:color w:val="4F81BD" w:themeColor="accent1"/>
+      <w:color w:themeColor="accent1" w:val="4F81BD"/>
       <w:sz w:val="24"/>
       <w:szCs w:val="24"/>
     </w:rPr>
   </w:style>
-  <w:style w:type="paragraph" w:styleId="Heading6">
+  <w:style w:styleId="Heading6" w:type="paragraph">
     <w:name w:val="Heading 6"/>
     <w:basedOn w:val="Normal"/>
     <w:next w:val="BodyText"/>
@@ -881,17 +881,17 @@
     <w:pPr>
       <w:keepNext/>
       <w:keepLines/>
-      <w:spacing w:before="200" w:after="0"/>
+      <w:spacing w:after="0" w:before="200"/>
       <w:outlineLvl w:val="5"/>
     </w:pPr>
     <w:rPr>
-      <w:rFonts w:asciiTheme="majorHAnsi" w:eastAsiaTheme="majorEastAsia" w:hAnsiTheme="majorHAnsi" w:cstheme="majorBidi"/>
-      <w:color w:val="4F81BD" w:themeColor="accent1"/>
+      <w:rFonts w:asciiTheme="majorHAnsi" w:cstheme="majorBidi" w:eastAsiaTheme="majorEastAsia" w:hAnsiTheme="majorHAnsi"/>
+      <w:color w:themeColor="accent1" w:val="4F81BD"/>
       <w:sz w:val="24"/>
       <w:szCs w:val="24"/>
     </w:rPr>
   </w:style>
-  <w:style w:type="paragraph" w:styleId="Heading7">
+  <w:style w:styleId="Heading7" w:type="paragraph">
     <w:name w:val="Heading 7"/>
     <w:basedOn w:val="Normal"/>
     <w:next w:val="BodyText"/>
@@ -901,17 +901,17 @@
     <w:pPr>
       <w:keepNext/>
       <w:keepLines/>
-      <w:spacing w:before="200" w:after="0"/>
+      <w:spacing w:after="0" w:before="200"/>
       <w:outlineLvl w:val="6"/>
     </w:pPr>
     <w:rPr>
-      <w:rFonts w:asciiTheme="majorHAnsi" w:eastAsiaTheme="majorEastAsia" w:hAnsiTheme="majorHAnsi" w:cstheme="majorBidi"/>
-      <w:color w:val="4F81BD" w:themeColor="accent1"/>
+      <w:rFonts w:asciiTheme="majorHAnsi" w:cstheme="majorBidi" w:eastAsiaTheme="majorEastAsia" w:hAnsiTheme="majorHAnsi"/>
+      <w:color w:themeColor="accent1" w:val="4F81BD"/>
       <w:sz w:val="24"/>
       <w:szCs w:val="24"/>
     </w:rPr>
   </w:style>
-  <w:style w:type="paragraph" w:styleId="Heading8">
+  <w:style w:styleId="Heading8" w:type="paragraph">
     <w:name w:val="Heading 8"/>
     <w:basedOn w:val="Normal"/>
     <w:next w:val="BodyText"/>
@@ -921,17 +921,17 @@
     <w:pPr>
       <w:keepNext/>
       <w:keepLines/>
-      <w:spacing w:before="200" w:after="0"/>
+      <w:spacing w:after="0" w:before="200"/>
       <w:outlineLvl w:val="7"/>
     </w:pPr>
     <w:rPr>
-      <w:rFonts w:asciiTheme="majorHAnsi" w:eastAsiaTheme="majorEastAsia" w:hAnsiTheme="majorHAnsi" w:cstheme="majorBidi"/>
-      <w:color w:val="4F81BD" w:themeColor="accent1"/>
+      <w:rFonts w:asciiTheme="majorHAnsi" w:cstheme="majorBidi" w:eastAsiaTheme="majorEastAsia" w:hAnsiTheme="majorHAnsi"/>
+      <w:color w:themeColor="accent1" w:val="4F81BD"/>
       <w:sz w:val="24"/>
       <w:szCs w:val="24"/>
     </w:rPr>
   </w:style>
-  <w:style w:type="paragraph" w:styleId="Heading9">
+  <w:style w:styleId="Heading9" w:type="paragraph">
     <w:name w:val="Heading 9"/>
     <w:basedOn w:val="Normal"/>
     <w:next w:val="BodyText"/>
@@ -941,17 +941,17 @@
     <w:pPr>
       <w:keepNext/>
       <w:keepLines/>
-      <w:spacing w:before="200" w:after="0"/>
+      <w:spacing w:after="0" w:before="200"/>
       <w:outlineLvl w:val="8"/>
     </w:pPr>
     <w:rPr>
-      <w:rFonts w:asciiTheme="majorHAnsi" w:eastAsiaTheme="majorEastAsia" w:hAnsiTheme="majorHAnsi" w:cstheme="majorBidi"/>
-      <w:color w:val="4F81BD" w:themeColor="accent1"/>
+      <w:rFonts w:asciiTheme="majorHAnsi" w:cstheme="majorBidi" w:eastAsiaTheme="majorEastAsia" w:hAnsiTheme="majorHAnsi"/>
+      <w:color w:themeColor="accent1" w:val="4F81BD"/>
       <w:sz w:val="24"/>
       <w:szCs w:val="24"/>
     </w:rPr>
   </w:style>
-  <w:style w:type="paragraph" w:styleId="BlockText">
+  <w:style w:styleId="BlockText" w:type="paragraph">
     <w:name w:val="Block Text"/>
     <w:basedOn w:val="BodyText"/>
     <w:next w:val="BodyText"/>
@@ -959,11 +959,11 @@
     <w:unhideWhenUsed/>
     <w:qFormat/>
     <w:pPr>
-      <w:spacing w:before="100" w:after="100"/>
+      <w:spacing w:after="100" w:before="100"/>
       <w:ind w:firstLine="0" w:left="480" w:right="480"/>
     </w:pPr>
   </w:style>
-  <w:style w:type="paragraph" w:styleId="FootnoteText">
+  <w:style w:styleId="FootnoteText" w:type="paragraph">
     <w:name w:val="Footnote Text"/>
     <w:basedOn w:val="Normal"/>
     <w:next w:val="FootnoteText"/>
@@ -971,30 +971,30 @@
     <w:unhideWhenUsed/>
     <w:qFormat/>
   </w:style>
-  <w:style w:type="character" w:default="1" w:styleId="DefaultParagraphFont">
+  <w:style w:default="1" w:styleId="DefaultParagraphFont" w:type="character">
     <w:name w:val="Default Paragraph Font"/>
     <w:semiHidden/>
     <w:unhideWhenUsed/>
   </w:style>
-  <w:style w:type="table" w:default="1" w:styleId="Table">
+  <w:style w:default="1" w:styleId="Table" w:type="table">
     <w:name w:val="Table"/>
     <w:basedOn w:val="TableNormal"/>
     <w:semiHidden/>
     <w:unhideWhenUsed/>
     <w:qFormat/>
     <w:tblPr>
-      <w:tblInd w:w="0" w:type="dxa"/>
+      <w:tblInd w:type="dxa" w:w="0"/>
       <w:tblCellMar>
-        <w:top w:w="0" w:type="dxa"/>
-        <w:left w:w="108" w:type="dxa"/>
-        <w:bottom w:w="0" w:type="dxa"/>
-        <w:right w:w="108" w:type="dxa"/>
+        <w:top w:type="dxa" w:w="0"/>
+        <w:left w:type="dxa" w:w="108"/>
+        <w:bottom w:type="dxa" w:w="0"/>
+        <w:right w:type="dxa" w:w="108"/>
       </w:tblCellMar>
     </w:tblPr>
     <w:tblStylePr w:type="firstRow">
       <w:tblPr>
         <w:jc w:val="left"/>
-        <w:tblInd w:w="0" w:type="dxa"/>
+        <w:tblInd w:type="dxa" w:w="0"/>
       </w:tblPr>
       <w:trPr>
         <w:jc w:val="left"/>
@@ -1007,7 +1007,7 @@
       </w:tcPr>
     </w:tblStylePr>
   </w:style>
-  <w:style w:type="paragraph" w:customStyle="1" w:styleId="DefinitionTerm">
+  <w:style w:customStyle="1" w:styleId="DefinitionTerm" w:type="paragraph">
     <w:name w:val="Definition Term"/>
     <w:basedOn w:val="Normal"/>
     <w:next w:val="Definition"/>
@@ -1020,49 +1020,49 @@
       <w:b/>
     </w:rPr>
   </w:style>
-  <w:style w:type="paragraph" w:customStyle="1" w:styleId="Definition">
+  <w:style w:customStyle="1" w:styleId="Definition" w:type="paragraph">
     <w:name w:val="Definition"/>
     <w:basedOn w:val="Normal"/>
   </w:style>
-  <w:style w:type="paragraph" w:styleId="Caption">
+  <w:style w:styleId="Caption" w:type="paragraph">
     <w:name w:val="Caption"/>
     <w:basedOn w:val="Normal"/>
     <w:link w:val="BodyTextChar"/>
     <w:pPr>
-      <w:spacing w:before="0" w:after="120"/>
+      <w:spacing w:after="120" w:before="0"/>
     </w:pPr>
     <w:rPr>
       <w:i/>
     </w:rPr>
   </w:style>
-  <w:style w:type="paragraph" w:customStyle="1" w:styleId="TableCaption">
+  <w:style w:customStyle="1" w:styleId="TableCaption" w:type="paragraph">
     <w:name w:val="Table Caption"/>
     <w:basedOn w:val="Caption"/>
     <w:pPr>
       <w:keepNext/>
     </w:pPr>
   </w:style>
-  <w:style w:type="paragraph" w:customStyle="1" w:styleId="ImageCaption">
+  <w:style w:customStyle="1" w:styleId="ImageCaption" w:type="paragraph">
     <w:name w:val="Image Caption"/>
     <w:basedOn w:val="Caption"/>
   </w:style>
-  <w:style w:type="paragraph" w:customStyle="1" w:styleId="Figure">
+  <w:style w:customStyle="1" w:styleId="Figure" w:type="paragraph">
     <w:name w:val="Figure"/>
     <w:basedOn w:val="Normal"/>
   </w:style>
-  <w:style w:type="paragraph" w:customStyle="1" w:styleId="CaptionedFigure">
+  <w:style w:customStyle="1" w:styleId="CaptionedFigure" w:type="paragraph">
     <w:name w:val="Captioned Figure"/>
     <w:basedOn w:val="Figure"/>
     <w:pPr>
       <w:keepNext/>
     </w:pPr>
   </w:style>
-  <w:style w:type="character" w:customStyle="1" w:styleId="BodyTextChar">
+  <w:style w:customStyle="1" w:styleId="BodyTextChar" w:type="character">
     <w:name w:val="Body Text Char"/>
     <w:basedOn w:val="DefaultParagraphFont"/>
     <w:link w:val="BodyText"/>
   </w:style>
-  <w:style w:type="character" w:customStyle="1" w:styleId="VerbatimChar">
+  <w:style w:customStyle="1" w:styleId="VerbatimChar" w:type="character">
     <w:name w:val="Verbatim Char"/>
     <w:basedOn w:val="BodyTextChar"/>
     <w:rPr>
@@ -1070,25 +1070,25 @@
       <w:sz w:val="22"/>
     </w:rPr>
   </w:style>
-  <w:style w:type="character" w:customStyle="1" w:styleId="SectionNumber">
+  <w:style w:customStyle="1" w:styleId="SectionNumber" w:type="character">
     <w:name w:val="Section Number"/>
     <w:basedOn w:val="BodyTextChar"/>
   </w:style>
-  <w:style w:type="character" w:styleId="FootnoteReference">
+  <w:style w:styleId="FootnoteReference" w:type="character">
     <w:name w:val="Footnote Reference"/>
     <w:basedOn w:val="BodyTextChar"/>
     <w:rPr>
       <w:vertAlign w:val="superscript"/>
     </w:rPr>
   </w:style>
-  <w:style w:type="character" w:styleId="Hyperlink">
+  <w:style w:styleId="Hyperlink" w:type="character">
     <w:name w:val="Hyperlink"/>
     <w:basedOn w:val="BodyTextChar"/>
     <w:rPr>
-      <w:color w:val="4F81BD" w:themeColor="accent1"/>
-    </w:rPr>
-  </w:style>
-  <w:style w:type="paragraph" w:styleId="TOCHeading">
+      <w:color w:themeColor="accent1" w:val="4F81BD"/>
+    </w:rPr>
+  </w:style>
+  <w:style w:styleId="TOCHeading" w:type="paragraph">
     <w:name w:val="TOC Heading"/>
     <w:basedOn w:val="Heading1"/>
     <w:next w:val="BodyText"/>
@@ -1100,10 +1100,10 @@
       <w:outlineLvl w:val="9"/>
     </w:pPr>
     <w:rPr>
-      <w:rFonts w:asciiTheme="majorHAnsi" w:eastAsiaTheme="majorEastAsia" w:hAnsiTheme="majorHAnsi" w:cstheme="majorBidi"/>
+      <w:rFonts w:asciiTheme="majorHAnsi" w:cstheme="majorBidi" w:eastAsiaTheme="majorEastAsia" w:hAnsiTheme="majorHAnsi"/>
       <w:b w:val="0"/>
       <w:bCs w:val="0"/>
-      <w:color w:val="365F91" w:themeColor="accent1" w:themeShade="BF"/>
+      <w:color w:themeColor="accent1" w:themeShade="BF" w:val="365F91"/>
     </w:rPr>
   </w:style>
   <w:style w:type="paragraph" w:customStyle="1" w:styleId="SourceCode">

</xml_diff>

<commit_message>
Removed accidental git comment in _site.yml and rebuild website
There was a conflict comment left by git in _site.yml, which made the website look wierd. Fixed.
</commit_message>
<xml_diff>
--- a/homework_midterm.docx
+++ b/homework_midterm.docx
@@ -66,7 +66,7 @@
         <w:pStyle w:val="FirstParagraph"/>
       </w:pPr>
       <w:r>
-        <w:t xml:space="preserve">V rámci našeho dobrovolnéh úkolu se podíváme na téma, které se pravidelně stává populární každých pár let: přesnost předvolenbních průzkumů. Konkrétně budeme pracovat s daty poskytnutými organizací</w:t>
+        <w:t xml:space="preserve">V rámci našeho dobrovolného úkolu se podíváme na téma, které se pravidelně stává populární každých pár let: přesnost předvolebních průzkumů. Konkrétně budeme pracovat s daty poskytnutými organizací</w:t>
       </w:r>
       <w:r>
         <w:t xml:space="preserve"> </w:t>
@@ -80,19 +80,7 @@
         </w:r>
       </w:hyperlink>
       <w:r>
-        <w:t xml:space="preserve">.</w:t>
-      </w:r>
-      <w:r>
-        <w:t xml:space="preserve"> </w:t>
-      </w:r>
-      <w:r>
-        <w:t xml:space="preserve">FiveThirtyEight je americkou organizací zabývající se datovou žurnalistikou, a to zejména tématy politiky a sportu.</w:t>
-      </w:r>
-      <w:r>
-        <w:t xml:space="preserve"> </w:t>
-      </w:r>
-      <w:r>
-        <w:t xml:space="preserve">Spravuja také jeden z nejpopulárnějších agregátorů průzkumů veřejného mínění s politickou tématikou.</w:t>
+        <w:t xml:space="preserve">. FiveThirtyEight je americkou organizací zabývající se datovou žurnalistikou, a to zejména tématy politiky a sportu. Spravuje také jeden z nejpopulárnějších agregátorů průzkumů veřejného mínění s politickou tématikou.</w:t>
       </w:r>
     </w:p>
     <w:p>
@@ -104,7 +92,7 @@
       </w:r>
     </w:p>
     <w:bookmarkEnd w:id="21"/>
-    <w:bookmarkStart w:id="22" w:name="zadání"/>
+    <w:bookmarkStart w:id="24" w:name="zadání"/>
     <w:p>
       <w:pPr>
         <w:pStyle w:val="Heading1"/>
@@ -141,7 +129,8 @@
       </w:r>
       <w:r>
         <w:rPr>
-          <w:rStyle w:val="VerbatimChar"/>
+          <w:bCs/>
+          <w:b/>
           <w:iCs/>
           <w:i/>
         </w:rPr>
@@ -156,7 +145,8 @@
       </w:r>
       <w:r>
         <w:rPr>
-          <w:rStyle w:val="VerbatimChar"/>
+          <w:bCs/>
+          <w:b/>
           <w:iCs/>
           <w:i/>
         </w:rPr>
@@ -198,150 +188,345 @@
         <w:rPr>
           <w:rStyle w:val="NormalTok"/>
         </w:rPr>
+        <w:t xml:space="preserve">  </w:t>
+      </w:r>
+      <w:r>
+        <w:rPr>
+          <w:rStyle w:val="FunctionTok"/>
+        </w:rPr>
+        <w:t xml:space="preserve">read.csv</w:t>
+      </w:r>
+      <w:r>
+        <w:rPr>
+          <w:rStyle w:val="NormalTok"/>
+        </w:rPr>
+        <w:t xml:space="preserve">(</w:t>
+      </w:r>
+      <w:r>
+        <w:rPr>
+          <w:rStyle w:val="StringTok"/>
+        </w:rPr>
+        <w:t xml:space="preserve">"https://raw.githubusercontent.com/fivethirtyeight/data/master/pollster-ratings/raw-polls.csv"</w:t>
+      </w:r>
+      <w:r>
+        <w:rPr>
+          <w:rStyle w:val="NormalTok"/>
+        </w:rPr>
+        <w:t xml:space="preserve">)</w:t>
+      </w:r>
+      <w:r>
+        <w:br/>
+      </w:r>
+      <w:r>
+        <w:rPr>
+          <w:rStyle w:val="NormalTok"/>
+        </w:rPr>
+        <w:t xml:space="preserve">polls </w:t>
+      </w:r>
+      <w:r>
+        <w:rPr>
+          <w:rStyle w:val="OtherTok"/>
+        </w:rPr>
+        <w:t xml:space="preserve">=</w:t>
+      </w:r>
+      <w:r>
+        <w:rPr>
+          <w:rStyle w:val="NormalTok"/>
+        </w:rPr>
+        <w:t xml:space="preserve">  </w:t>
+      </w:r>
+      <w:r>
+        <w:rPr>
+          <w:rStyle w:val="FunctionTok"/>
+        </w:rPr>
+        <w:t xml:space="preserve">subset</w:t>
+      </w:r>
+      <w:r>
+        <w:rPr>
+          <w:rStyle w:val="NormalTok"/>
+        </w:rPr>
+        <w:t xml:space="preserve">(polls, methodology </w:t>
+      </w:r>
+      <w:r>
+        <w:rPr>
+          <w:rStyle w:val="SpecialCharTok"/>
+        </w:rPr>
+        <w:t xml:space="preserve">==</w:t>
+      </w:r>
+      <w:r>
+        <w:rPr>
+          <w:rStyle w:val="NormalTok"/>
+        </w:rPr>
+        <w:t xml:space="preserve">  </w:t>
+      </w:r>
+      <w:r>
+        <w:rPr>
+          <w:rStyle w:val="FunctionTok"/>
+        </w:rPr>
+        <w:t xml:space="preserve">c</w:t>
+      </w:r>
+      <w:r>
+        <w:rPr>
+          <w:rStyle w:val="NormalTok"/>
+        </w:rPr>
+        <w:t xml:space="preserve">(</w:t>
+      </w:r>
+      <w:r>
+        <w:rPr>
+          <w:rStyle w:val="StringTok"/>
+        </w:rPr>
+        <w:t xml:space="preserve">"IVR"</w:t>
+      </w:r>
+      <w:r>
+        <w:rPr>
+          <w:rStyle w:val="NormalTok"/>
+        </w:rPr>
+        <w:t xml:space="preserve">, </w:t>
+      </w:r>
+      <w:r>
+        <w:rPr>
+          <w:rStyle w:val="StringTok"/>
+        </w:rPr>
+        <w:t xml:space="preserve">"Live Phone"</w:t>
+      </w:r>
+      <w:r>
+        <w:rPr>
+          <w:rStyle w:val="NormalTok"/>
+        </w:rPr>
+        <w:t xml:space="preserve">, </w:t>
+      </w:r>
+      <w:r>
+        <w:rPr>
+          <w:rStyle w:val="StringTok"/>
+        </w:rPr>
+        <w:t xml:space="preserve">"Online"</w:t>
+      </w:r>
+      <w:r>
+        <w:rPr>
+          <w:rStyle w:val="NormalTok"/>
+        </w:rPr>
+        <w:t xml:space="preserve">))</w:t>
+      </w:r>
+    </w:p>
+    <w:p>
+      <w:pPr>
+        <w:pStyle w:val="FirstParagraph"/>
+      </w:pPr>
+      <w:r>
+        <w:t xml:space="preserve">(Z dat si také pro zjednodušení vyfiltrujeme pouze určité kategorie methodology. Za malé bezvýznamné plus se můžete podívat na celková data a zamyslet se nad tím, proč jsem vybral jen tyhle tři.)</w:t>
+      </w:r>
+    </w:p>
+    <w:p>
+      <w:pPr>
+        <w:pStyle w:val="BodyText"/>
+      </w:pPr>
+      <w:r>
+        <w:t xml:space="preserve">Popis dat najdete v tabulce zde:</w:t>
+      </w:r>
+      <w:r>
         <w:t xml:space="preserve"> </w:t>
       </w:r>
-      <w:r>
-        <w:rPr>
-          <w:rStyle w:val="FunctionTok"/>
-        </w:rPr>
-        <w:t xml:space="preserve">read.csv</w:t>
-      </w:r>
-      <w:r>
-        <w:rPr>
-          <w:rStyle w:val="NormalTok"/>
-        </w:rPr>
-        <w:t xml:space="preserve">(</w:t>
-      </w:r>
-      <w:r>
-        <w:rPr>
-          <w:rStyle w:val="StringTok"/>
-        </w:rPr>
-        <w:t xml:space="preserve">"https://raw.githubusercontent.com/fivethirtyeight/data/master/pollster-ratings/raw-polls.csv"</w:t>
-      </w:r>
-      <w:r>
-        <w:rPr>
-          <w:rStyle w:val="NormalTok"/>
-        </w:rPr>
-        <w:t xml:space="preserve">)</w:t>
-      </w:r>
-      <w:r>
-        <w:br/>
-      </w:r>
-      <w:r>
-        <w:br/>
-      </w:r>
-      <w:r>
-        <w:rPr>
-          <w:rStyle w:val="NormalTok"/>
-        </w:rPr>
-        <w:t xml:space="preserve">polls </w:t>
-      </w:r>
-      <w:r>
-        <w:rPr>
-          <w:rStyle w:val="OtherTok"/>
-        </w:rPr>
-        <w:t xml:space="preserve">=</w:t>
-      </w:r>
-      <w:r>
-        <w:rPr>
-          <w:rStyle w:val="NormalTok"/>
-        </w:rPr>
+      <w:hyperlink r:id="rId22">
+        <w:r>
+          <w:rPr>
+            <w:rStyle w:val="Hyperlink"/>
+          </w:rPr>
+          <w:t xml:space="preserve">https://github.com/fivethirtyeight/data/tree/master/pollster-ratings</w:t>
+        </w:r>
+      </w:hyperlink>
+    </w:p>
+    <w:p>
+      <w:pPr>
+        <w:pStyle w:val="BodyText"/>
+      </w:pPr>
+      <w:r>
+        <w:t xml:space="preserve">Pro inspiraci a pro kontext si můžete přečíst následující článek:</w:t>
+      </w:r>
+      <w:r>
         <w:t xml:space="preserve"> </w:t>
       </w:r>
-      <w:r>
-        <w:rPr>
-          <w:rStyle w:val="FunctionTok"/>
-        </w:rPr>
-        <w:t xml:space="preserve">subset</w:t>
-      </w:r>
-      <w:r>
-        <w:rPr>
-          <w:rStyle w:val="NormalTok"/>
-        </w:rPr>
-        <w:t xml:space="preserve">(polls, methodology </w:t>
-      </w:r>
-      <w:r>
-        <w:rPr>
-          <w:rStyle w:val="SpecialCharTok"/>
-        </w:rPr>
-        <w:t xml:space="preserve">==</w:t>
-      </w:r>
-      <w:r>
-        <w:rPr>
-          <w:rStyle w:val="NormalTok"/>
-        </w:rPr>
+      <w:hyperlink r:id="rId23">
+        <w:r>
+          <w:rPr>
+            <w:rStyle w:val="Hyperlink"/>
+          </w:rPr>
+          <w:t xml:space="preserve">The Death Of Polling Is Greatly Exaggerated</w:t>
+        </w:r>
+      </w:hyperlink>
+      <w:r>
+        <w:t xml:space="preserve">.</w:t>
+      </w:r>
+    </w:p>
+    <w:bookmarkEnd w:id="24"/>
+    <w:bookmarkStart w:id="30" w:name="co-by-měla-vaše-práce-obsahovat"/>
+    <w:p>
+      <w:pPr>
+        <w:pStyle w:val="Heading1"/>
+      </w:pPr>
+      <w:r>
+        <w:t xml:space="preserve">Co by měla vaše práce obsahovat</w:t>
+      </w:r>
+    </w:p>
+    <w:bookmarkStart w:id="25" w:name="diskuze-o-výběru-relevantních-proměnných"/>
+    <w:p>
+      <w:pPr>
+        <w:pStyle w:val="Heading2"/>
+      </w:pPr>
+      <w:r>
+        <w:t xml:space="preserve">Diskuze o výběru relevantních proměnných</w:t>
+      </w:r>
+    </w:p>
+    <w:p>
+      <w:pPr>
+        <w:pStyle w:val="FirstParagraph"/>
+      </w:pPr>
+      <w:r>
+        <w:t xml:space="preserve">Předtím, než se pustíte do modelování, zamyslete se nad tím, jestli by náš model měl obsahovat ještě nějaké další proměnné. Jsou nějaké jiné proměnné, pro které bychom měli kontrolovat, abychom získali lepší/přesnější odpověď na naši otázku? Jsou nějaké proměnné, kterým bychom se naopak měli vyhnout? A může se se vztah mezi závislou a nezávislou proměnnou lišit v závislosti na třetí proměnné (tj. vyplatí se přidat do našeho modelu nějakou interakci)?</w:t>
+      </w:r>
+    </w:p>
+    <w:p>
+      <w:pPr>
+        <w:pStyle w:val="BodyText"/>
+      </w:pPr>
+      <w:r>
+        <w:t xml:space="preserve">Věnujte výběru proměnných jeden až dva odstavce.</w:t>
+      </w:r>
+    </w:p>
+    <w:bookmarkEnd w:id="25"/>
+    <w:bookmarkStart w:id="26" w:name="Xcb37c3f93f75cf9d6348401f476b153f7e9d346"/>
+    <w:p>
+      <w:pPr>
+        <w:pStyle w:val="Heading2"/>
+      </w:pPr>
+      <w:r>
+        <w:t xml:space="preserve">Základní popis proměnných, se kterými pracujeme</w:t>
+      </w:r>
+    </w:p>
+    <w:p>
+      <w:pPr>
+        <w:pStyle w:val="FirstParagraph"/>
+      </w:pPr>
+      <w:r>
+        <w:t xml:space="preserve">Až si vyberete své proměnné, krátce si je prohlédněte, abyste získali představu o datech, se kterými pracujete. Podívejte se na jejich rozdělení a popisné statistiky, a poznamenejte si vše, co vám přijde zajímavé nebo potenciálně důležité. Např. jaká je průměrná chyba předvolebních průzkumů a jak vypadá jejich rozdělení? Kolik průzkumů využívá každou z metod sběru dat? Podívejte se i na další relevantní proměnné, které jste vybrali v předchozím kroku.</w:t>
+      </w:r>
+    </w:p>
+    <w:p>
+      <w:pPr>
+        <w:pStyle w:val="BodyText"/>
+      </w:pPr>
+      <w:r>
+        <w:t xml:space="preserve">Věnujte téhle části znovu jeden až dva odstavce. Nebojte se připojit graf, pokud vám přijde relevantní</w:t>
+      </w:r>
+    </w:p>
+    <w:bookmarkEnd w:id="26"/>
+    <w:bookmarkStart w:id="27" w:name="vytvoření-a-interpretace-modelu"/>
+    <w:p>
+      <w:pPr>
+        <w:pStyle w:val="Heading2"/>
+      </w:pPr>
+      <w:r>
+        <w:t xml:space="preserve">Vytvoření a interpretace modelu</w:t>
+      </w:r>
+    </w:p>
+    <w:p>
+      <w:pPr>
+        <w:pStyle w:val="FirstParagraph"/>
+      </w:pPr>
+      <w:r>
+        <w:t xml:space="preserve">Na základě předchozích kroků vytvořte model, pomocí kterého budeme moct zodpovědět naši výzkumnou otázku.</w:t>
+      </w:r>
+    </w:p>
+    <w:p>
+      <w:pPr>
+        <w:pStyle w:val="BodyText"/>
+      </w:pPr>
+      <w:r>
+        <w:t xml:space="preserve">Zkuste model interpretovat pomocí tabulky regresních koeficientů, i pomocí grafů marginálních efektů (balíček ggeffects, který jste si ukazovali s Járou). Nezapomeňte, že vizuální interpretace je často jednoduší! Interpretujte jak bodové odhady (regresní koeficienty nebo predikované hodnoty), tak i míru nejistoty s nimi spojenou (standardní chyba nebo intervaly spolehlivosti).</w:t>
+      </w:r>
+    </w:p>
+    <w:p>
+      <w:pPr>
+        <w:pStyle w:val="BodyText"/>
+      </w:pPr>
+      <w:r>
+        <w:t xml:space="preserve">Nebojte se v této části více rozepsat a napsat vše, co vás k interpretaci napadne. Přidejte grafy marginálních efektů, pokud vám přijdou relevantní.</w:t>
+      </w:r>
+    </w:p>
+    <w:bookmarkEnd w:id="27"/>
+    <w:bookmarkStart w:id="28" w:name="hodnocení-modelu-a-diagnostika"/>
+    <w:p>
+      <w:pPr>
+        <w:pStyle w:val="Heading2"/>
+      </w:pPr>
+      <w:r>
+        <w:t xml:space="preserve">Hodnocení modelu a diagnostika</w:t>
+      </w:r>
+    </w:p>
+    <w:p>
+      <w:pPr>
+        <w:pStyle w:val="FirstParagraph"/>
+      </w:pPr>
+      <w:r>
+        <w:t xml:space="preserve">Zhodnoťte model jako celek. Začněte tím, jak moc náš model sedí na data. V jakém ohledu je tato informace relevantní vzhledem k naší výzkumné otázce? Dále se podívejte na předpoklady modelu.</w:t>
+      </w:r>
+    </w:p>
+    <w:p>
+      <w:pPr>
+        <w:pStyle w:val="BodyText"/>
+      </w:pPr>
+      <w:r>
+        <w:t xml:space="preserve">Zamyslete se nad všemi předpoklady, které s vaším modelem souvisí. Tam, kde to bude možné, je zkontrolujte pomocí diagnostických grafů. Klidně si s daty pohrajte (např. pokud vám bude připadat, že nějaké pozorování je přehnaně vlivné, zkuste model spočítat bez něj). Nestresujte se ovšem, pokud váš model nebude vypadat učebnicově a splňovat předpoklady do puntíku. Zaměřte se se spíše na jejich zhodnocení a kriticky se zamyslete, k čemu může vést jejich porušení.</w:t>
+      </w:r>
+    </w:p>
+    <w:bookmarkEnd w:id="28"/>
+    <w:bookmarkStart w:id="29" w:name="celkové-zhodnocení"/>
+    <w:p>
+      <w:pPr>
+        <w:pStyle w:val="Heading2"/>
+      </w:pPr>
+      <w:r>
+        <w:t xml:space="preserve">Celkové zhodnocení</w:t>
+      </w:r>
+    </w:p>
+    <w:p>
+      <w:pPr>
+        <w:pStyle w:val="FirstParagraph"/>
+      </w:pPr>
+      <w:r>
+        <w:t xml:space="preserve">Na základě všeho předchozího odpovězte naši výzkumnou otázku. Zamyslete se nad tím, jak moc jste se svojí odpovědí spokojení. Získali jste jednoznačnou odpověď nebo zůstávají ještě nějaké dílčí otázky. Jak moc důvěřujete svému modelu? Napadá vás něco dalšího, čím by se dal model potencionálně vylepšit (např. nechybí nám v datech nějaká důležité proměnná? Má model nějakou slabinu, kterou byste chtěli podchytit, ale nenapadá vás jak?)?</w:t>
+      </w:r>
+    </w:p>
+    <w:bookmarkEnd w:id="29"/>
+    <w:bookmarkEnd w:id="30"/>
+    <w:bookmarkStart w:id="32" w:name="formát-a-termín-odevzdání"/>
+    <w:p>
+      <w:pPr>
+        <w:pStyle w:val="Heading1"/>
+      </w:pPr>
+      <w:r>
+        <w:t xml:space="preserve">Formát a termín odevzdání</w:t>
+      </w:r>
+    </w:p>
+    <w:p>
+      <w:pPr>
+        <w:pStyle w:val="FirstParagraph"/>
+      </w:pPr>
+      <w:r>
+        <w:t xml:space="preserve">Text, obsahující všechny výše zmíněné body, odevzdejte jako Word nebo PDF soubor. Přiložte i R skript, který bude obsahovat postup analýzy. Celý skript by měl být samostatně funkční, tzn. mělo by možné ho spustit celý najedou a replikovat všechny vaše výsledky. Úkoly posílejte na</w:t>
+      </w:r>
+      <w:r>
         <w:t xml:space="preserve"> </w:t>
       </w:r>
-      <w:r>
-        <w:rPr>
-          <w:rStyle w:val="FunctionTok"/>
-        </w:rPr>
-        <w:t xml:space="preserve">c</w:t>
-      </w:r>
-      <w:r>
-        <w:rPr>
-          <w:rStyle w:val="NormalTok"/>
-        </w:rPr>
-        <w:t xml:space="preserve">(</w:t>
-      </w:r>
-      <w:r>
-        <w:rPr>
-          <w:rStyle w:val="StringTok"/>
-        </w:rPr>
-        <w:t xml:space="preserve">"IVR"</w:t>
-      </w:r>
-      <w:r>
-        <w:rPr>
-          <w:rStyle w:val="NormalTok"/>
-        </w:rPr>
-        <w:t xml:space="preserve">, </w:t>
-      </w:r>
-      <w:r>
-        <w:rPr>
-          <w:rStyle w:val="StringTok"/>
-        </w:rPr>
-        <w:t xml:space="preserve">"Live Phone"</w:t>
-      </w:r>
-      <w:r>
-        <w:rPr>
-          <w:rStyle w:val="NormalTok"/>
-        </w:rPr>
-        <w:t xml:space="preserve">, </w:t>
-      </w:r>
-      <w:r>
-        <w:rPr>
-          <w:rStyle w:val="StringTok"/>
-        </w:rPr>
-        <w:t xml:space="preserve">"Online"</w:t>
-      </w:r>
-      <w:r>
-        <w:rPr>
-          <w:rStyle w:val="NormalTok"/>
-        </w:rPr>
-        <w:t xml:space="preserve">))</w:t>
-      </w:r>
-    </w:p>
-    <w:p>
-      <w:pPr>
-        <w:pStyle w:val="FirstParagraph"/>
-      </w:pPr>
-      <w:r>
-        <w:t xml:space="preserve">(Z dat si také pro zjednodušení vyfiltrujeme pouze určité kategorie</w:t>
-      </w:r>
-      <w:r>
-        <w:t xml:space="preserve"> </w:t>
-      </w:r>
-      <w:r>
-        <w:rPr>
-          <w:rStyle w:val="VerbatimChar"/>
-        </w:rPr>
-        <w:t xml:space="preserve">methodology</w:t>
-      </w:r>
-      <w:r>
-        <w:t xml:space="preserve">. Za malé bezvýznamné plus se můžete podívat na celková data a zamyslet se nad tím, proč jsem vybral jen tyhle tři.)</w:t>
-      </w:r>
-    </w:p>
-    <w:bookmarkEnd w:id="22"/>
+      <w:hyperlink r:id="rId31">
+        <w:r>
+          <w:rPr>
+            <w:rStyle w:val="Hyperlink"/>
+          </w:rPr>
+          <w:t xml:space="preserve">alesvomacka@seznam.cz</w:t>
+        </w:r>
+      </w:hyperlink>
+    </w:p>
+    <w:bookmarkEnd w:id="32"/>
     <w:sectPr/>
   </w:body>
 </w:document>
@@ -373,7 +558,7 @@
 <file path=word/numbering.xml><?xml version="1.0" encoding="utf-8"?>
 <w:numbering xmlns:w="http://schemas.openxmlformats.org/wordprocessingml/2006/main">
   <w:abstractNum w:abstractNumId="990">
-    <w:nsid w:val="2c1ae401"/>
+    <w:nsid w:val="A990"/>
     <w:multiLevelType w:val="multilevel"/>
     <w:lvl w:ilvl="0">
       <w:numFmt w:val="bullet"/>
@@ -459,10 +644,10 @@
   <w:docDefaults>
     <w:rPrDefault>
       <w:rPr>
-        <w:rFonts w:asciiTheme="minorHAnsi" w:eastAsiaTheme="minorHAnsi" w:hAnsiTheme="minorHAnsi" w:cstheme="minorBidi"/>
+        <w:rFonts w:asciiTheme="minorHAnsi" w:cstheme="minorBidi" w:eastAsiaTheme="minorHAnsi" w:hAnsiTheme="minorHAnsi"/>
         <w:sz w:val="24"/>
         <w:szCs w:val="24"/>
-        <w:lang w:val="en-US" w:eastAsia="en-US" w:bidi="ar-SA"/>
+        <w:lang w:bidi="ar-SA" w:eastAsia="en-US" w:val="en-US"/>
       </w:rPr>
     </w:rPrDefault>
     <w:pPrDefault>
@@ -471,35 +656,35 @@
       </w:pPr>
     </w:pPrDefault>
   </w:docDefaults>
-  <w:latentStyles w:defLockedState="0" w:defUIPriority="0" w:defSemiHidden="0" w:defUnhideWhenUsed="0" w:defQFormat="0" w:count="276"/>
-  <w:style w:type="paragraph" w:default="1" w:styleId="Normal">
+  <w:latentStyles w:count="276" w:defLockedState="0" w:defQFormat="0" w:defSemiHidden="0" w:defUIPriority="0" w:defUnhideWhenUsed="0"/>
+  <w:style w:default="1" w:styleId="Normal" w:type="paragraph">
     <w:name w:val="Normal"/>
     <w:qFormat/>
   </w:style>
-  <w:style w:type="paragraph" w:styleId="BodyText">
+  <w:style w:styleId="BodyText" w:type="paragraph">
     <w:name w:val="Body Text"/>
     <w:basedOn w:val="Normal"/>
     <w:link w:val="BodyTextChar"/>
     <w:pPr>
-      <w:spacing w:before="180" w:after="180"/>
-    </w:pPr>
-    <w:qFormat/>
-  </w:style>
-  <w:style w:type="paragraph" w:customStyle="1" w:styleId="FirstParagraph">
+      <w:spacing w:after="180" w:before="180"/>
+    </w:pPr>
+    <w:qFormat/>
+  </w:style>
+  <w:style w:customStyle="1" w:styleId="FirstParagraph" w:type="paragraph">
     <w:name w:val="First Paragraph"/>
     <w:basedOn w:val="BodyText"/>
     <w:next w:val="BodyText"/>
     <w:qFormat/>
   </w:style>
-  <w:style w:type="paragraph" w:customStyle="1" w:styleId="Compact">
+  <w:style w:customStyle="1" w:styleId="Compact" w:type="paragraph">
     <w:name w:val="Compact"/>
     <w:basedOn w:val="BodyText"/>
     <w:qFormat/>
     <w:pPr>
-      <w:spacing w:before="36" w:after="36"/>
-    </w:pPr>
-  </w:style>
-  <w:style w:type="paragraph" w:styleId="Title">
+      <w:spacing w:after="36" w:before="36"/>
+    </w:pPr>
+  </w:style>
+  <w:style w:styleId="Title" w:type="paragraph">
     <w:name w:val="Title"/>
     <w:basedOn w:val="Normal"/>
     <w:next w:val="BodyText"/>
@@ -507,19 +692,19 @@
     <w:pPr>
       <w:keepNext/>
       <w:keepLines/>
-      <w:spacing w:before="480" w:after="240"/>
+      <w:spacing w:after="240" w:before="480"/>
       <w:jc w:val="center"/>
     </w:pPr>
     <w:rPr>
-      <w:rFonts w:asciiTheme="majorHAnsi" w:eastAsiaTheme="majorEastAsia" w:hAnsiTheme="majorHAnsi" w:cstheme="majorBidi"/>
+      <w:rFonts w:asciiTheme="majorHAnsi" w:cstheme="majorBidi" w:eastAsiaTheme="majorEastAsia" w:hAnsiTheme="majorHAnsi"/>
       <w:b/>
       <w:bCs/>
-      <w:color w:val="345A8A" w:themeColor="accent1" w:themeShade="B5"/>
+      <w:color w:themeColor="accent1" w:themeShade="B5" w:val="345A8A"/>
       <w:sz w:val="36"/>
       <w:szCs w:val="36"/>
     </w:rPr>
   </w:style>
-  <w:style w:type="paragraph" w:styleId="Subtitle">
+  <w:style w:styleId="Subtitle" w:type="paragraph">
     <w:name w:val="Subtitle"/>
     <w:basedOn w:val="Title"/>
     <w:next w:val="BodyText"/>
@@ -527,7 +712,7 @@
     <w:pPr>
       <w:keepNext/>
       <w:keepLines/>
-      <w:spacing w:before="240" w:after="240"/>
+      <w:spacing w:after="240" w:before="240"/>
       <w:jc w:val="center"/>
     </w:pPr>
     <w:rPr>
@@ -535,7 +720,7 @@
       <w:szCs w:val="30"/>
     </w:rPr>
   </w:style>
-  <w:style w:type="paragraph" w:customStyle="1" w:styleId="Author">
+  <w:style w:customStyle="1" w:styleId="Author" w:type="paragraph">
     <w:name w:val="Author"/>
     <w:next w:val="BodyText"/>
     <w:qFormat/>
@@ -545,7 +730,7 @@
       <w:jc w:val="center"/>
     </w:pPr>
   </w:style>
-  <w:style w:type="paragraph" w:styleId="Date">
+  <w:style w:styleId="Date" w:type="paragraph">
     <w:name w:val="Date"/>
     <w:next w:val="BodyText"/>
     <w:qFormat/>
@@ -555,7 +740,7 @@
       <w:jc w:val="center"/>
     </w:pPr>
   </w:style>
-  <w:style w:type="paragraph" w:customStyle="1" w:styleId="Abstract">
+  <w:style w:customStyle="1" w:styleId="Abstract" w:type="paragraph">
     <w:name w:val="Abstract"/>
     <w:basedOn w:val="Normal"/>
     <w:next w:val="BodyText"/>
@@ -563,14 +748,14 @@
     <w:pPr>
       <w:keepNext/>
       <w:keepLines/>
-      <w:spacing w:before="300" w:after="300"/>
+      <w:spacing w:after="300" w:before="300"/>
     </w:pPr>
     <w:rPr>
       <w:sz w:val="20"/>
       <w:szCs w:val="20"/>
     </w:rPr>
   </w:style>
-  <w:style w:type="paragraph" w:styleId="Bibliography">
+  <w:style w:styleId="Bibliography" w:type="paragraph">
     <w:name w:val="Bibliography"/>
     <w:basedOn w:val="Normal"/>
     <w:next w:val="Bibliography"/>
@@ -578,7 +763,7 @@
     <w:pPr/>
     <w:rPr/>
   </w:style>
-  <w:style w:type="paragraph" w:styleId="Heading1">
+  <w:style w:styleId="Heading1" w:type="paragraph">
     <w:name w:val="Heading 1"/>
     <w:basedOn w:val="Normal"/>
     <w:next w:val="BodyText"/>
@@ -587,19 +772,19 @@
     <w:pPr>
       <w:keepNext/>
       <w:keepLines/>
-      <w:spacing w:before="480" w:after="0"/>
+      <w:spacing w:after="0" w:before="480"/>
       <w:outlineLvl w:val="0"/>
     </w:pPr>
     <w:rPr>
-      <w:rFonts w:asciiTheme="majorHAnsi" w:eastAsiaTheme="majorEastAsia" w:hAnsiTheme="majorHAnsi" w:cstheme="majorBidi"/>
+      <w:rFonts w:asciiTheme="majorHAnsi" w:cstheme="majorBidi" w:eastAsiaTheme="majorEastAsia" w:hAnsiTheme="majorHAnsi"/>
       <w:b/>
       <w:bCs/>
-      <w:color w:val="4F81BD" w:themeColor="accent1"/>
+      <w:color w:themeColor="accent1" w:val="4F81BD"/>
       <w:sz w:val="32"/>
       <w:szCs w:val="32"/>
     </w:rPr>
   </w:style>
-  <w:style w:type="paragraph" w:styleId="Heading2">
+  <w:style w:styleId="Heading2" w:type="paragraph">
     <w:name w:val="Heading 2"/>
     <w:basedOn w:val="Normal"/>
     <w:next w:val="BodyText"/>
@@ -609,19 +794,19 @@
     <w:pPr>
       <w:keepNext/>
       <w:keepLines/>
-      <w:spacing w:before="200" w:after="0"/>
+      <w:spacing w:after="0" w:before="200"/>
       <w:outlineLvl w:val="1"/>
     </w:pPr>
     <w:rPr>
-      <w:rFonts w:asciiTheme="majorHAnsi" w:eastAsiaTheme="majorEastAsia" w:hAnsiTheme="majorHAnsi" w:cstheme="majorBidi"/>
+      <w:rFonts w:asciiTheme="majorHAnsi" w:cstheme="majorBidi" w:eastAsiaTheme="majorEastAsia" w:hAnsiTheme="majorHAnsi"/>
       <w:b/>
       <w:bCs/>
-      <w:color w:val="4F81BD" w:themeColor="accent1"/>
+      <w:color w:themeColor="accent1" w:val="4F81BD"/>
       <w:sz w:val="28"/>
       <w:szCs w:val="28"/>
     </w:rPr>
   </w:style>
-  <w:style w:type="paragraph" w:styleId="Heading3">
+  <w:style w:styleId="Heading3" w:type="paragraph">
     <w:name w:val="Heading 3"/>
     <w:basedOn w:val="Normal"/>
     <w:next w:val="BodyText"/>
@@ -631,19 +816,19 @@
     <w:pPr>
       <w:keepNext/>
       <w:keepLines/>
-      <w:spacing w:before="200" w:after="0"/>
+      <w:spacing w:after="0" w:before="200"/>
       <w:outlineLvl w:val="2"/>
     </w:pPr>
     <w:rPr>
-      <w:rFonts w:asciiTheme="majorHAnsi" w:eastAsiaTheme="majorEastAsia" w:hAnsiTheme="majorHAnsi" w:cstheme="majorBidi"/>
+      <w:rFonts w:asciiTheme="majorHAnsi" w:cstheme="majorBidi" w:eastAsiaTheme="majorEastAsia" w:hAnsiTheme="majorHAnsi"/>
       <w:b/>
       <w:bCs/>
-      <w:color w:val="4F81BD" w:themeColor="accent1"/>
+      <w:color w:themeColor="accent1" w:val="4F81BD"/>
       <w:sz w:val="24"/>
       <w:szCs w:val="24"/>
     </w:rPr>
   </w:style>
-  <w:style w:type="paragraph" w:styleId="Heading4">
+  <w:style w:styleId="Heading4" w:type="paragraph">
     <w:name w:val="Heading 4"/>
     <w:basedOn w:val="Normal"/>
     <w:next w:val="BodyText"/>
@@ -653,19 +838,19 @@
     <w:pPr>
       <w:keepNext/>
       <w:keepLines/>
-      <w:spacing w:before="200" w:after="0"/>
+      <w:spacing w:after="0" w:before="200"/>
       <w:outlineLvl w:val="3"/>
     </w:pPr>
     <w:rPr>
-      <w:rFonts w:asciiTheme="majorHAnsi" w:eastAsiaTheme="majorEastAsia" w:hAnsiTheme="majorHAnsi" w:cstheme="majorBidi"/>
+      <w:rFonts w:asciiTheme="majorHAnsi" w:cstheme="majorBidi" w:eastAsiaTheme="majorEastAsia" w:hAnsiTheme="majorHAnsi"/>
       <w:i/>
       <w:bCs/>
-      <w:color w:val="4F81BD" w:themeColor="accent1"/>
+      <w:color w:themeColor="accent1" w:val="4F81BD"/>
       <w:sz w:val="24"/>
       <w:szCs w:val="24"/>
     </w:rPr>
   </w:style>
-  <w:style w:type="paragraph" w:styleId="Heading5">
+  <w:style w:styleId="Heading5" w:type="paragraph">
     <w:name w:val="Heading 5"/>
     <w:basedOn w:val="Normal"/>
     <w:next w:val="BodyText"/>
@@ -675,18 +860,18 @@
     <w:pPr>
       <w:keepNext/>
       <w:keepLines/>
-      <w:spacing w:before="200" w:after="0"/>
+      <w:spacing w:after="0" w:before="200"/>
       <w:outlineLvl w:val="4"/>
     </w:pPr>
     <w:rPr>
-      <w:rFonts w:asciiTheme="majorHAnsi" w:eastAsiaTheme="majorEastAsia" w:hAnsiTheme="majorHAnsi" w:cstheme="majorBidi"/>
+      <w:rFonts w:asciiTheme="majorHAnsi" w:cstheme="majorBidi" w:eastAsiaTheme="majorEastAsia" w:hAnsiTheme="majorHAnsi"/>
       <w:iCs/>
-      <w:color w:val="4F81BD" w:themeColor="accent1"/>
+      <w:color w:themeColor="accent1" w:val="4F81BD"/>
       <w:sz w:val="24"/>
       <w:szCs w:val="24"/>
     </w:rPr>
   </w:style>
-  <w:style w:type="paragraph" w:styleId="Heading6">
+  <w:style w:styleId="Heading6" w:type="paragraph">
     <w:name w:val="Heading 6"/>
     <w:basedOn w:val="Normal"/>
     <w:next w:val="BodyText"/>
@@ -696,17 +881,17 @@
     <w:pPr>
       <w:keepNext/>
       <w:keepLines/>
-      <w:spacing w:before="200" w:after="0"/>
+      <w:spacing w:after="0" w:before="200"/>
       <w:outlineLvl w:val="5"/>
     </w:pPr>
     <w:rPr>
-      <w:rFonts w:asciiTheme="majorHAnsi" w:eastAsiaTheme="majorEastAsia" w:hAnsiTheme="majorHAnsi" w:cstheme="majorBidi"/>
-      <w:color w:val="4F81BD" w:themeColor="accent1"/>
+      <w:rFonts w:asciiTheme="majorHAnsi" w:cstheme="majorBidi" w:eastAsiaTheme="majorEastAsia" w:hAnsiTheme="majorHAnsi"/>
+      <w:color w:themeColor="accent1" w:val="4F81BD"/>
       <w:sz w:val="24"/>
       <w:szCs w:val="24"/>
     </w:rPr>
   </w:style>
-  <w:style w:type="paragraph" w:styleId="Heading7">
+  <w:style w:styleId="Heading7" w:type="paragraph">
     <w:name w:val="Heading 7"/>
     <w:basedOn w:val="Normal"/>
     <w:next w:val="BodyText"/>
@@ -716,17 +901,17 @@
     <w:pPr>
       <w:keepNext/>
       <w:keepLines/>
-      <w:spacing w:before="200" w:after="0"/>
+      <w:spacing w:after="0" w:before="200"/>
       <w:outlineLvl w:val="6"/>
     </w:pPr>
     <w:rPr>
-      <w:rFonts w:asciiTheme="majorHAnsi" w:eastAsiaTheme="majorEastAsia" w:hAnsiTheme="majorHAnsi" w:cstheme="majorBidi"/>
-      <w:color w:val="4F81BD" w:themeColor="accent1"/>
+      <w:rFonts w:asciiTheme="majorHAnsi" w:cstheme="majorBidi" w:eastAsiaTheme="majorEastAsia" w:hAnsiTheme="majorHAnsi"/>
+      <w:color w:themeColor="accent1" w:val="4F81BD"/>
       <w:sz w:val="24"/>
       <w:szCs w:val="24"/>
     </w:rPr>
   </w:style>
-  <w:style w:type="paragraph" w:styleId="Heading8">
+  <w:style w:styleId="Heading8" w:type="paragraph">
     <w:name w:val="Heading 8"/>
     <w:basedOn w:val="Normal"/>
     <w:next w:val="BodyText"/>
@@ -736,17 +921,17 @@
     <w:pPr>
       <w:keepNext/>
       <w:keepLines/>
-      <w:spacing w:before="200" w:after="0"/>
+      <w:spacing w:after="0" w:before="200"/>
       <w:outlineLvl w:val="7"/>
     </w:pPr>
     <w:rPr>
-      <w:rFonts w:asciiTheme="majorHAnsi" w:eastAsiaTheme="majorEastAsia" w:hAnsiTheme="majorHAnsi" w:cstheme="majorBidi"/>
-      <w:color w:val="4F81BD" w:themeColor="accent1"/>
+      <w:rFonts w:asciiTheme="majorHAnsi" w:cstheme="majorBidi" w:eastAsiaTheme="majorEastAsia" w:hAnsiTheme="majorHAnsi"/>
+      <w:color w:themeColor="accent1" w:val="4F81BD"/>
       <w:sz w:val="24"/>
       <w:szCs w:val="24"/>
     </w:rPr>
   </w:style>
-  <w:style w:type="paragraph" w:styleId="Heading9">
+  <w:style w:styleId="Heading9" w:type="paragraph">
     <w:name w:val="Heading 9"/>
     <w:basedOn w:val="Normal"/>
     <w:next w:val="BodyText"/>
@@ -756,17 +941,17 @@
     <w:pPr>
       <w:keepNext/>
       <w:keepLines/>
-      <w:spacing w:before="200" w:after="0"/>
+      <w:spacing w:after="0" w:before="200"/>
       <w:outlineLvl w:val="8"/>
     </w:pPr>
     <w:rPr>
-      <w:rFonts w:asciiTheme="majorHAnsi" w:eastAsiaTheme="majorEastAsia" w:hAnsiTheme="majorHAnsi" w:cstheme="majorBidi"/>
-      <w:color w:val="4F81BD" w:themeColor="accent1"/>
+      <w:rFonts w:asciiTheme="majorHAnsi" w:cstheme="majorBidi" w:eastAsiaTheme="majorEastAsia" w:hAnsiTheme="majorHAnsi"/>
+      <w:color w:themeColor="accent1" w:val="4F81BD"/>
       <w:sz w:val="24"/>
       <w:szCs w:val="24"/>
     </w:rPr>
   </w:style>
-  <w:style w:type="paragraph" w:styleId="BlockText">
+  <w:style w:styleId="BlockText" w:type="paragraph">
     <w:name w:val="Block Text"/>
     <w:basedOn w:val="BodyText"/>
     <w:next w:val="BodyText"/>
@@ -774,11 +959,11 @@
     <w:unhideWhenUsed/>
     <w:qFormat/>
     <w:pPr>
-      <w:spacing w:before="100" w:after="100"/>
+      <w:spacing w:after="100" w:before="100"/>
       <w:ind w:firstLine="0" w:left="480" w:right="480"/>
     </w:pPr>
   </w:style>
-  <w:style w:type="paragraph" w:styleId="FootnoteText">
+  <w:style w:styleId="FootnoteText" w:type="paragraph">
     <w:name w:val="Footnote Text"/>
     <w:basedOn w:val="Normal"/>
     <w:next w:val="FootnoteText"/>
@@ -786,30 +971,30 @@
     <w:unhideWhenUsed/>
     <w:qFormat/>
   </w:style>
-  <w:style w:type="character" w:default="1" w:styleId="DefaultParagraphFont">
+  <w:style w:default="1" w:styleId="DefaultParagraphFont" w:type="character">
     <w:name w:val="Default Paragraph Font"/>
     <w:semiHidden/>
     <w:unhideWhenUsed/>
   </w:style>
-  <w:style w:type="table" w:default="1" w:styleId="Table">
+  <w:style w:default="1" w:styleId="Table" w:type="table">
     <w:name w:val="Table"/>
     <w:basedOn w:val="TableNormal"/>
     <w:semiHidden/>
     <w:unhideWhenUsed/>
     <w:qFormat/>
     <w:tblPr>
-      <w:tblInd w:w="0" w:type="dxa"/>
+      <w:tblInd w:type="dxa" w:w="0"/>
       <w:tblCellMar>
-        <w:top w:w="0" w:type="dxa"/>
-        <w:left w:w="108" w:type="dxa"/>
-        <w:bottom w:w="0" w:type="dxa"/>
-        <w:right w:w="108" w:type="dxa"/>
+        <w:top w:type="dxa" w:w="0"/>
+        <w:left w:type="dxa" w:w="108"/>
+        <w:bottom w:type="dxa" w:w="0"/>
+        <w:right w:type="dxa" w:w="108"/>
       </w:tblCellMar>
     </w:tblPr>
     <w:tblStylePr w:type="firstRow">
       <w:tblPr>
         <w:jc w:val="left"/>
-        <w:tblInd w:w="0" w:type="dxa"/>
+        <w:tblInd w:type="dxa" w:w="0"/>
       </w:tblPr>
       <w:trPr>
         <w:jc w:val="left"/>
@@ -822,7 +1007,7 @@
       </w:tcPr>
     </w:tblStylePr>
   </w:style>
-  <w:style w:type="paragraph" w:customStyle="1" w:styleId="DefinitionTerm">
+  <w:style w:customStyle="1" w:styleId="DefinitionTerm" w:type="paragraph">
     <w:name w:val="Definition Term"/>
     <w:basedOn w:val="Normal"/>
     <w:next w:val="Definition"/>
@@ -835,49 +1020,49 @@
       <w:b/>
     </w:rPr>
   </w:style>
-  <w:style w:type="paragraph" w:customStyle="1" w:styleId="Definition">
+  <w:style w:customStyle="1" w:styleId="Definition" w:type="paragraph">
     <w:name w:val="Definition"/>
     <w:basedOn w:val="Normal"/>
   </w:style>
-  <w:style w:type="paragraph" w:styleId="Caption">
+  <w:style w:styleId="Caption" w:type="paragraph">
     <w:name w:val="Caption"/>
     <w:basedOn w:val="Normal"/>
     <w:link w:val="BodyTextChar"/>
     <w:pPr>
-      <w:spacing w:before="0" w:after="120"/>
+      <w:spacing w:after="120" w:before="0"/>
     </w:pPr>
     <w:rPr>
       <w:i/>
     </w:rPr>
   </w:style>
-  <w:style w:type="paragraph" w:customStyle="1" w:styleId="TableCaption">
+  <w:style w:customStyle="1" w:styleId="TableCaption" w:type="paragraph">
     <w:name w:val="Table Caption"/>
     <w:basedOn w:val="Caption"/>
     <w:pPr>
       <w:keepNext/>
     </w:pPr>
   </w:style>
-  <w:style w:type="paragraph" w:customStyle="1" w:styleId="ImageCaption">
+  <w:style w:customStyle="1" w:styleId="ImageCaption" w:type="paragraph">
     <w:name w:val="Image Caption"/>
     <w:basedOn w:val="Caption"/>
   </w:style>
-  <w:style w:type="paragraph" w:customStyle="1" w:styleId="Figure">
+  <w:style w:customStyle="1" w:styleId="Figure" w:type="paragraph">
     <w:name w:val="Figure"/>
     <w:basedOn w:val="Normal"/>
   </w:style>
-  <w:style w:type="paragraph" w:customStyle="1" w:styleId="CaptionedFigure">
+  <w:style w:customStyle="1" w:styleId="CaptionedFigure" w:type="paragraph">
     <w:name w:val="Captioned Figure"/>
     <w:basedOn w:val="Figure"/>
     <w:pPr>
       <w:keepNext/>
     </w:pPr>
   </w:style>
-  <w:style w:type="character" w:customStyle="1" w:styleId="BodyTextChar">
+  <w:style w:customStyle="1" w:styleId="BodyTextChar" w:type="character">
     <w:name w:val="Body Text Char"/>
     <w:basedOn w:val="DefaultParagraphFont"/>
     <w:link w:val="BodyText"/>
   </w:style>
-  <w:style w:type="character" w:customStyle="1" w:styleId="VerbatimChar">
+  <w:style w:customStyle="1" w:styleId="VerbatimChar" w:type="character">
     <w:name w:val="Verbatim Char"/>
     <w:basedOn w:val="BodyTextChar"/>
     <w:rPr>
@@ -885,25 +1070,25 @@
       <w:sz w:val="22"/>
     </w:rPr>
   </w:style>
-  <w:style w:type="character" w:customStyle="1" w:styleId="SectionNumber">
+  <w:style w:customStyle="1" w:styleId="SectionNumber" w:type="character">
     <w:name w:val="Section Number"/>
     <w:basedOn w:val="BodyTextChar"/>
   </w:style>
-  <w:style w:type="character" w:styleId="FootnoteReference">
+  <w:style w:styleId="FootnoteReference" w:type="character">
     <w:name w:val="Footnote Reference"/>
     <w:basedOn w:val="BodyTextChar"/>
     <w:rPr>
       <w:vertAlign w:val="superscript"/>
     </w:rPr>
   </w:style>
-  <w:style w:type="character" w:styleId="Hyperlink">
+  <w:style w:styleId="Hyperlink" w:type="character">
     <w:name w:val="Hyperlink"/>
     <w:basedOn w:val="BodyTextChar"/>
     <w:rPr>
-      <w:color w:val="4F81BD" w:themeColor="accent1"/>
-    </w:rPr>
-  </w:style>
-  <w:style w:type="paragraph" w:styleId="TOCHeading">
+      <w:color w:themeColor="accent1" w:val="4F81BD"/>
+    </w:rPr>
+  </w:style>
+  <w:style w:styleId="TOCHeading" w:type="paragraph">
     <w:name w:val="TOC Heading"/>
     <w:basedOn w:val="Heading1"/>
     <w:next w:val="BodyText"/>
@@ -915,10 +1100,10 @@
       <w:outlineLvl w:val="9"/>
     </w:pPr>
     <w:rPr>
-      <w:rFonts w:asciiTheme="majorHAnsi" w:eastAsiaTheme="majorEastAsia" w:hAnsiTheme="majorHAnsi" w:cstheme="majorBidi"/>
+      <w:rFonts w:asciiTheme="majorHAnsi" w:cstheme="majorBidi" w:eastAsiaTheme="majorEastAsia" w:hAnsiTheme="majorHAnsi"/>
       <w:b w:val="0"/>
       <w:bCs w:val="0"/>
-      <w:color w:val="365F91" w:themeColor="accent1" w:themeShade="BF"/>
+      <w:color w:themeColor="accent1" w:themeShade="BF" w:val="365F91"/>
     </w:rPr>
   </w:style>
   <w:style w:type="paragraph" w:customStyle="1" w:styleId="SourceCode">

</xml_diff>

<commit_message>
re-numbering before new semester
</commit_message>
<xml_diff>
--- a/homework_midterm.docx
+++ b/homework_midterm.docx
@@ -558,7 +558,7 @@
 <file path=word/numbering.xml><?xml version="1.0" encoding="utf-8"?>
 <w:numbering xmlns:w="http://schemas.openxmlformats.org/wordprocessingml/2006/main">
   <w:abstractNum w:abstractNumId="990">
-    <w:nsid w:val="A990"/>
+    <w:nsid w:val="2c1ae401"/>
     <w:multiLevelType w:val="multilevel"/>
     <w:lvl w:ilvl="0">
       <w:numFmt w:val="bullet"/>
@@ -644,10 +644,10 @@
   <w:docDefaults>
     <w:rPrDefault>
       <w:rPr>
-        <w:rFonts w:asciiTheme="minorHAnsi" w:cstheme="minorBidi" w:eastAsiaTheme="minorHAnsi" w:hAnsiTheme="minorHAnsi"/>
+        <w:rFonts w:asciiTheme="minorHAnsi" w:eastAsiaTheme="minorHAnsi" w:hAnsiTheme="minorHAnsi" w:cstheme="minorBidi"/>
         <w:sz w:val="24"/>
         <w:szCs w:val="24"/>
-        <w:lang w:bidi="ar-SA" w:eastAsia="en-US" w:val="en-US"/>
+        <w:lang w:val="en-US" w:eastAsia="en-US" w:bidi="ar-SA"/>
       </w:rPr>
     </w:rPrDefault>
     <w:pPrDefault>
@@ -656,35 +656,35 @@
       </w:pPr>
     </w:pPrDefault>
   </w:docDefaults>
-  <w:latentStyles w:count="276" w:defLockedState="0" w:defQFormat="0" w:defSemiHidden="0" w:defUIPriority="0" w:defUnhideWhenUsed="0"/>
-  <w:style w:default="1" w:styleId="Normal" w:type="paragraph">
+  <w:latentStyles w:defLockedState="0" w:defUIPriority="0" w:defSemiHidden="0" w:defUnhideWhenUsed="0" w:defQFormat="0" w:count="276"/>
+  <w:style w:type="paragraph" w:default="1" w:styleId="Normal">
     <w:name w:val="Normal"/>
     <w:qFormat/>
   </w:style>
-  <w:style w:styleId="BodyText" w:type="paragraph">
+  <w:style w:type="paragraph" w:styleId="BodyText">
     <w:name w:val="Body Text"/>
     <w:basedOn w:val="Normal"/>
     <w:link w:val="BodyTextChar"/>
     <w:pPr>
-      <w:spacing w:after="180" w:before="180"/>
-    </w:pPr>
-    <w:qFormat/>
-  </w:style>
-  <w:style w:customStyle="1" w:styleId="FirstParagraph" w:type="paragraph">
+      <w:spacing w:before="180" w:after="180"/>
+    </w:pPr>
+    <w:qFormat/>
+  </w:style>
+  <w:style w:type="paragraph" w:customStyle="1" w:styleId="FirstParagraph">
     <w:name w:val="First Paragraph"/>
     <w:basedOn w:val="BodyText"/>
     <w:next w:val="BodyText"/>
     <w:qFormat/>
   </w:style>
-  <w:style w:customStyle="1" w:styleId="Compact" w:type="paragraph">
+  <w:style w:type="paragraph" w:customStyle="1" w:styleId="Compact">
     <w:name w:val="Compact"/>
     <w:basedOn w:val="BodyText"/>
     <w:qFormat/>
     <w:pPr>
-      <w:spacing w:after="36" w:before="36"/>
-    </w:pPr>
-  </w:style>
-  <w:style w:styleId="Title" w:type="paragraph">
+      <w:spacing w:before="36" w:after="36"/>
+    </w:pPr>
+  </w:style>
+  <w:style w:type="paragraph" w:styleId="Title">
     <w:name w:val="Title"/>
     <w:basedOn w:val="Normal"/>
     <w:next w:val="BodyText"/>
@@ -692,19 +692,19 @@
     <w:pPr>
       <w:keepNext/>
       <w:keepLines/>
-      <w:spacing w:after="240" w:before="480"/>
+      <w:spacing w:before="480" w:after="240"/>
       <w:jc w:val="center"/>
     </w:pPr>
     <w:rPr>
-      <w:rFonts w:asciiTheme="majorHAnsi" w:cstheme="majorBidi" w:eastAsiaTheme="majorEastAsia" w:hAnsiTheme="majorHAnsi"/>
+      <w:rFonts w:asciiTheme="majorHAnsi" w:eastAsiaTheme="majorEastAsia" w:hAnsiTheme="majorHAnsi" w:cstheme="majorBidi"/>
       <w:b/>
       <w:bCs/>
-      <w:color w:themeColor="accent1" w:themeShade="B5" w:val="345A8A"/>
+      <w:color w:val="345A8A" w:themeColor="accent1" w:themeShade="B5"/>
       <w:sz w:val="36"/>
       <w:szCs w:val="36"/>
     </w:rPr>
   </w:style>
-  <w:style w:styleId="Subtitle" w:type="paragraph">
+  <w:style w:type="paragraph" w:styleId="Subtitle">
     <w:name w:val="Subtitle"/>
     <w:basedOn w:val="Title"/>
     <w:next w:val="BodyText"/>
@@ -712,7 +712,7 @@
     <w:pPr>
       <w:keepNext/>
       <w:keepLines/>
-      <w:spacing w:after="240" w:before="240"/>
+      <w:spacing w:before="240" w:after="240"/>
       <w:jc w:val="center"/>
     </w:pPr>
     <w:rPr>
@@ -720,7 +720,7 @@
       <w:szCs w:val="30"/>
     </w:rPr>
   </w:style>
-  <w:style w:customStyle="1" w:styleId="Author" w:type="paragraph">
+  <w:style w:type="paragraph" w:customStyle="1" w:styleId="Author">
     <w:name w:val="Author"/>
     <w:next w:val="BodyText"/>
     <w:qFormat/>
@@ -730,7 +730,7 @@
       <w:jc w:val="center"/>
     </w:pPr>
   </w:style>
-  <w:style w:styleId="Date" w:type="paragraph">
+  <w:style w:type="paragraph" w:styleId="Date">
     <w:name w:val="Date"/>
     <w:next w:val="BodyText"/>
     <w:qFormat/>
@@ -740,7 +740,7 @@
       <w:jc w:val="center"/>
     </w:pPr>
   </w:style>
-  <w:style w:customStyle="1" w:styleId="Abstract" w:type="paragraph">
+  <w:style w:type="paragraph" w:customStyle="1" w:styleId="Abstract">
     <w:name w:val="Abstract"/>
     <w:basedOn w:val="Normal"/>
     <w:next w:val="BodyText"/>
@@ -748,14 +748,14 @@
     <w:pPr>
       <w:keepNext/>
       <w:keepLines/>
-      <w:spacing w:after="300" w:before="300"/>
+      <w:spacing w:before="300" w:after="300"/>
     </w:pPr>
     <w:rPr>
       <w:sz w:val="20"/>
       <w:szCs w:val="20"/>
     </w:rPr>
   </w:style>
-  <w:style w:styleId="Bibliography" w:type="paragraph">
+  <w:style w:type="paragraph" w:styleId="Bibliography">
     <w:name w:val="Bibliography"/>
     <w:basedOn w:val="Normal"/>
     <w:next w:val="Bibliography"/>
@@ -763,7 +763,7 @@
     <w:pPr/>
     <w:rPr/>
   </w:style>
-  <w:style w:styleId="Heading1" w:type="paragraph">
+  <w:style w:type="paragraph" w:styleId="Heading1">
     <w:name w:val="Heading 1"/>
     <w:basedOn w:val="Normal"/>
     <w:next w:val="BodyText"/>
@@ -772,19 +772,19 @@
     <w:pPr>
       <w:keepNext/>
       <w:keepLines/>
-      <w:spacing w:after="0" w:before="480"/>
+      <w:spacing w:before="480" w:after="0"/>
       <w:outlineLvl w:val="0"/>
     </w:pPr>
     <w:rPr>
-      <w:rFonts w:asciiTheme="majorHAnsi" w:cstheme="majorBidi" w:eastAsiaTheme="majorEastAsia" w:hAnsiTheme="majorHAnsi"/>
+      <w:rFonts w:asciiTheme="majorHAnsi" w:eastAsiaTheme="majorEastAsia" w:hAnsiTheme="majorHAnsi" w:cstheme="majorBidi"/>
       <w:b/>
       <w:bCs/>
-      <w:color w:themeColor="accent1" w:val="4F81BD"/>
+      <w:color w:val="4F81BD" w:themeColor="accent1"/>
       <w:sz w:val="32"/>
       <w:szCs w:val="32"/>
     </w:rPr>
   </w:style>
-  <w:style w:styleId="Heading2" w:type="paragraph">
+  <w:style w:type="paragraph" w:styleId="Heading2">
     <w:name w:val="Heading 2"/>
     <w:basedOn w:val="Normal"/>
     <w:next w:val="BodyText"/>
@@ -794,19 +794,19 @@
     <w:pPr>
       <w:keepNext/>
       <w:keepLines/>
-      <w:spacing w:after="0" w:before="200"/>
+      <w:spacing w:before="200" w:after="0"/>
       <w:outlineLvl w:val="1"/>
     </w:pPr>
     <w:rPr>
-      <w:rFonts w:asciiTheme="majorHAnsi" w:cstheme="majorBidi" w:eastAsiaTheme="majorEastAsia" w:hAnsiTheme="majorHAnsi"/>
+      <w:rFonts w:asciiTheme="majorHAnsi" w:eastAsiaTheme="majorEastAsia" w:hAnsiTheme="majorHAnsi" w:cstheme="majorBidi"/>
       <w:b/>
       <w:bCs/>
-      <w:color w:themeColor="accent1" w:val="4F81BD"/>
+      <w:color w:val="4F81BD" w:themeColor="accent1"/>
       <w:sz w:val="28"/>
       <w:szCs w:val="28"/>
     </w:rPr>
   </w:style>
-  <w:style w:styleId="Heading3" w:type="paragraph">
+  <w:style w:type="paragraph" w:styleId="Heading3">
     <w:name w:val="Heading 3"/>
     <w:basedOn w:val="Normal"/>
     <w:next w:val="BodyText"/>
@@ -816,19 +816,19 @@
     <w:pPr>
       <w:keepNext/>
       <w:keepLines/>
-      <w:spacing w:after="0" w:before="200"/>
+      <w:spacing w:before="200" w:after="0"/>
       <w:outlineLvl w:val="2"/>
     </w:pPr>
     <w:rPr>
-      <w:rFonts w:asciiTheme="majorHAnsi" w:cstheme="majorBidi" w:eastAsiaTheme="majorEastAsia" w:hAnsiTheme="majorHAnsi"/>
+      <w:rFonts w:asciiTheme="majorHAnsi" w:eastAsiaTheme="majorEastAsia" w:hAnsiTheme="majorHAnsi" w:cstheme="majorBidi"/>
       <w:b/>
       <w:bCs/>
-      <w:color w:themeColor="accent1" w:val="4F81BD"/>
+      <w:color w:val="4F81BD" w:themeColor="accent1"/>
       <w:sz w:val="24"/>
       <w:szCs w:val="24"/>
     </w:rPr>
   </w:style>
-  <w:style w:styleId="Heading4" w:type="paragraph">
+  <w:style w:type="paragraph" w:styleId="Heading4">
     <w:name w:val="Heading 4"/>
     <w:basedOn w:val="Normal"/>
     <w:next w:val="BodyText"/>
@@ -838,19 +838,19 @@
     <w:pPr>
       <w:keepNext/>
       <w:keepLines/>
-      <w:spacing w:after="0" w:before="200"/>
+      <w:spacing w:before="200" w:after="0"/>
       <w:outlineLvl w:val="3"/>
     </w:pPr>
     <w:rPr>
-      <w:rFonts w:asciiTheme="majorHAnsi" w:cstheme="majorBidi" w:eastAsiaTheme="majorEastAsia" w:hAnsiTheme="majorHAnsi"/>
+      <w:rFonts w:asciiTheme="majorHAnsi" w:eastAsiaTheme="majorEastAsia" w:hAnsiTheme="majorHAnsi" w:cstheme="majorBidi"/>
       <w:i/>
       <w:bCs/>
-      <w:color w:themeColor="accent1" w:val="4F81BD"/>
+      <w:color w:val="4F81BD" w:themeColor="accent1"/>
       <w:sz w:val="24"/>
       <w:szCs w:val="24"/>
     </w:rPr>
   </w:style>
-  <w:style w:styleId="Heading5" w:type="paragraph">
+  <w:style w:type="paragraph" w:styleId="Heading5">
     <w:name w:val="Heading 5"/>
     <w:basedOn w:val="Normal"/>
     <w:next w:val="BodyText"/>
@@ -860,18 +860,18 @@
     <w:pPr>
       <w:keepNext/>
       <w:keepLines/>
-      <w:spacing w:after="0" w:before="200"/>
+      <w:spacing w:before="200" w:after="0"/>
       <w:outlineLvl w:val="4"/>
     </w:pPr>
     <w:rPr>
-      <w:rFonts w:asciiTheme="majorHAnsi" w:cstheme="majorBidi" w:eastAsiaTheme="majorEastAsia" w:hAnsiTheme="majorHAnsi"/>
+      <w:rFonts w:asciiTheme="majorHAnsi" w:eastAsiaTheme="majorEastAsia" w:hAnsiTheme="majorHAnsi" w:cstheme="majorBidi"/>
       <w:iCs/>
-      <w:color w:themeColor="accent1" w:val="4F81BD"/>
+      <w:color w:val="4F81BD" w:themeColor="accent1"/>
       <w:sz w:val="24"/>
       <w:szCs w:val="24"/>
     </w:rPr>
   </w:style>
-  <w:style w:styleId="Heading6" w:type="paragraph">
+  <w:style w:type="paragraph" w:styleId="Heading6">
     <w:name w:val="Heading 6"/>
     <w:basedOn w:val="Normal"/>
     <w:next w:val="BodyText"/>
@@ -881,17 +881,17 @@
     <w:pPr>
       <w:keepNext/>
       <w:keepLines/>
-      <w:spacing w:after="0" w:before="200"/>
+      <w:spacing w:before="200" w:after="0"/>
       <w:outlineLvl w:val="5"/>
     </w:pPr>
     <w:rPr>
-      <w:rFonts w:asciiTheme="majorHAnsi" w:cstheme="majorBidi" w:eastAsiaTheme="majorEastAsia" w:hAnsiTheme="majorHAnsi"/>
-      <w:color w:themeColor="accent1" w:val="4F81BD"/>
+      <w:rFonts w:asciiTheme="majorHAnsi" w:eastAsiaTheme="majorEastAsia" w:hAnsiTheme="majorHAnsi" w:cstheme="majorBidi"/>
+      <w:color w:val="4F81BD" w:themeColor="accent1"/>
       <w:sz w:val="24"/>
       <w:szCs w:val="24"/>
     </w:rPr>
   </w:style>
-  <w:style w:styleId="Heading7" w:type="paragraph">
+  <w:style w:type="paragraph" w:styleId="Heading7">
     <w:name w:val="Heading 7"/>
     <w:basedOn w:val="Normal"/>
     <w:next w:val="BodyText"/>
@@ -901,17 +901,17 @@
     <w:pPr>
       <w:keepNext/>
       <w:keepLines/>
-      <w:spacing w:after="0" w:before="200"/>
+      <w:spacing w:before="200" w:after="0"/>
       <w:outlineLvl w:val="6"/>
     </w:pPr>
     <w:rPr>
-      <w:rFonts w:asciiTheme="majorHAnsi" w:cstheme="majorBidi" w:eastAsiaTheme="majorEastAsia" w:hAnsiTheme="majorHAnsi"/>
-      <w:color w:themeColor="accent1" w:val="4F81BD"/>
+      <w:rFonts w:asciiTheme="majorHAnsi" w:eastAsiaTheme="majorEastAsia" w:hAnsiTheme="majorHAnsi" w:cstheme="majorBidi"/>
+      <w:color w:val="4F81BD" w:themeColor="accent1"/>
       <w:sz w:val="24"/>
       <w:szCs w:val="24"/>
     </w:rPr>
   </w:style>
-  <w:style w:styleId="Heading8" w:type="paragraph">
+  <w:style w:type="paragraph" w:styleId="Heading8">
     <w:name w:val="Heading 8"/>
     <w:basedOn w:val="Normal"/>
     <w:next w:val="BodyText"/>
@@ -921,17 +921,17 @@
     <w:pPr>
       <w:keepNext/>
       <w:keepLines/>
-      <w:spacing w:after="0" w:before="200"/>
+      <w:spacing w:before="200" w:after="0"/>
       <w:outlineLvl w:val="7"/>
     </w:pPr>
     <w:rPr>
-      <w:rFonts w:asciiTheme="majorHAnsi" w:cstheme="majorBidi" w:eastAsiaTheme="majorEastAsia" w:hAnsiTheme="majorHAnsi"/>
-      <w:color w:themeColor="accent1" w:val="4F81BD"/>
+      <w:rFonts w:asciiTheme="majorHAnsi" w:eastAsiaTheme="majorEastAsia" w:hAnsiTheme="majorHAnsi" w:cstheme="majorBidi"/>
+      <w:color w:val="4F81BD" w:themeColor="accent1"/>
       <w:sz w:val="24"/>
       <w:szCs w:val="24"/>
     </w:rPr>
   </w:style>
-  <w:style w:styleId="Heading9" w:type="paragraph">
+  <w:style w:type="paragraph" w:styleId="Heading9">
     <w:name w:val="Heading 9"/>
     <w:basedOn w:val="Normal"/>
     <w:next w:val="BodyText"/>
@@ -941,17 +941,17 @@
     <w:pPr>
       <w:keepNext/>
       <w:keepLines/>
-      <w:spacing w:after="0" w:before="200"/>
+      <w:spacing w:before="200" w:after="0"/>
       <w:outlineLvl w:val="8"/>
     </w:pPr>
     <w:rPr>
-      <w:rFonts w:asciiTheme="majorHAnsi" w:cstheme="majorBidi" w:eastAsiaTheme="majorEastAsia" w:hAnsiTheme="majorHAnsi"/>
-      <w:color w:themeColor="accent1" w:val="4F81BD"/>
+      <w:rFonts w:asciiTheme="majorHAnsi" w:eastAsiaTheme="majorEastAsia" w:hAnsiTheme="majorHAnsi" w:cstheme="majorBidi"/>
+      <w:color w:val="4F81BD" w:themeColor="accent1"/>
       <w:sz w:val="24"/>
       <w:szCs w:val="24"/>
     </w:rPr>
   </w:style>
-  <w:style w:styleId="BlockText" w:type="paragraph">
+  <w:style w:type="paragraph" w:styleId="BlockText">
     <w:name w:val="Block Text"/>
     <w:basedOn w:val="BodyText"/>
     <w:next w:val="BodyText"/>
@@ -959,11 +959,11 @@
     <w:unhideWhenUsed/>
     <w:qFormat/>
     <w:pPr>
-      <w:spacing w:after="100" w:before="100"/>
+      <w:spacing w:before="100" w:after="100"/>
       <w:ind w:firstLine="0" w:left="480" w:right="480"/>
     </w:pPr>
   </w:style>
-  <w:style w:styleId="FootnoteText" w:type="paragraph">
+  <w:style w:type="paragraph" w:styleId="FootnoteText">
     <w:name w:val="Footnote Text"/>
     <w:basedOn w:val="Normal"/>
     <w:next w:val="FootnoteText"/>
@@ -971,30 +971,30 @@
     <w:unhideWhenUsed/>
     <w:qFormat/>
   </w:style>
-  <w:style w:default="1" w:styleId="DefaultParagraphFont" w:type="character">
+  <w:style w:type="character" w:default="1" w:styleId="DefaultParagraphFont">
     <w:name w:val="Default Paragraph Font"/>
     <w:semiHidden/>
     <w:unhideWhenUsed/>
   </w:style>
-  <w:style w:default="1" w:styleId="Table" w:type="table">
+  <w:style w:type="table" w:default="1" w:styleId="Table">
     <w:name w:val="Table"/>
     <w:basedOn w:val="TableNormal"/>
     <w:semiHidden/>
     <w:unhideWhenUsed/>
     <w:qFormat/>
     <w:tblPr>
-      <w:tblInd w:type="dxa" w:w="0"/>
+      <w:tblInd w:w="0" w:type="dxa"/>
       <w:tblCellMar>
-        <w:top w:type="dxa" w:w="0"/>
-        <w:left w:type="dxa" w:w="108"/>
-        <w:bottom w:type="dxa" w:w="0"/>
-        <w:right w:type="dxa" w:w="108"/>
+        <w:top w:w="0" w:type="dxa"/>
+        <w:left w:w="108" w:type="dxa"/>
+        <w:bottom w:w="0" w:type="dxa"/>
+        <w:right w:w="108" w:type="dxa"/>
       </w:tblCellMar>
     </w:tblPr>
     <w:tblStylePr w:type="firstRow">
       <w:tblPr>
         <w:jc w:val="left"/>
-        <w:tblInd w:type="dxa" w:w="0"/>
+        <w:tblInd w:w="0" w:type="dxa"/>
       </w:tblPr>
       <w:trPr>
         <w:jc w:val="left"/>
@@ -1007,7 +1007,7 @@
       </w:tcPr>
     </w:tblStylePr>
   </w:style>
-  <w:style w:customStyle="1" w:styleId="DefinitionTerm" w:type="paragraph">
+  <w:style w:type="paragraph" w:customStyle="1" w:styleId="DefinitionTerm">
     <w:name w:val="Definition Term"/>
     <w:basedOn w:val="Normal"/>
     <w:next w:val="Definition"/>
@@ -1020,49 +1020,49 @@
       <w:b/>
     </w:rPr>
   </w:style>
-  <w:style w:customStyle="1" w:styleId="Definition" w:type="paragraph">
+  <w:style w:type="paragraph" w:customStyle="1" w:styleId="Definition">
     <w:name w:val="Definition"/>
     <w:basedOn w:val="Normal"/>
   </w:style>
-  <w:style w:styleId="Caption" w:type="paragraph">
+  <w:style w:type="paragraph" w:styleId="Caption">
     <w:name w:val="Caption"/>
     <w:basedOn w:val="Normal"/>
     <w:link w:val="BodyTextChar"/>
     <w:pPr>
-      <w:spacing w:after="120" w:before="0"/>
+      <w:spacing w:before="0" w:after="120"/>
     </w:pPr>
     <w:rPr>
       <w:i/>
     </w:rPr>
   </w:style>
-  <w:style w:customStyle="1" w:styleId="TableCaption" w:type="paragraph">
+  <w:style w:type="paragraph" w:customStyle="1" w:styleId="TableCaption">
     <w:name w:val="Table Caption"/>
     <w:basedOn w:val="Caption"/>
     <w:pPr>
       <w:keepNext/>
     </w:pPr>
   </w:style>
-  <w:style w:customStyle="1" w:styleId="ImageCaption" w:type="paragraph">
+  <w:style w:type="paragraph" w:customStyle="1" w:styleId="ImageCaption">
     <w:name w:val="Image Caption"/>
     <w:basedOn w:val="Caption"/>
   </w:style>
-  <w:style w:customStyle="1" w:styleId="Figure" w:type="paragraph">
+  <w:style w:type="paragraph" w:customStyle="1" w:styleId="Figure">
     <w:name w:val="Figure"/>
     <w:basedOn w:val="Normal"/>
   </w:style>
-  <w:style w:customStyle="1" w:styleId="CaptionedFigure" w:type="paragraph">
+  <w:style w:type="paragraph" w:customStyle="1" w:styleId="CaptionedFigure">
     <w:name w:val="Captioned Figure"/>
     <w:basedOn w:val="Figure"/>
     <w:pPr>
       <w:keepNext/>
     </w:pPr>
   </w:style>
-  <w:style w:customStyle="1" w:styleId="BodyTextChar" w:type="character">
+  <w:style w:type="character" w:customStyle="1" w:styleId="BodyTextChar">
     <w:name w:val="Body Text Char"/>
     <w:basedOn w:val="DefaultParagraphFont"/>
     <w:link w:val="BodyText"/>
   </w:style>
-  <w:style w:customStyle="1" w:styleId="VerbatimChar" w:type="character">
+  <w:style w:type="character" w:customStyle="1" w:styleId="VerbatimChar">
     <w:name w:val="Verbatim Char"/>
     <w:basedOn w:val="BodyTextChar"/>
     <w:rPr>
@@ -1070,25 +1070,25 @@
       <w:sz w:val="22"/>
     </w:rPr>
   </w:style>
-  <w:style w:customStyle="1" w:styleId="SectionNumber" w:type="character">
+  <w:style w:type="character" w:customStyle="1" w:styleId="SectionNumber">
     <w:name w:val="Section Number"/>
     <w:basedOn w:val="BodyTextChar"/>
   </w:style>
-  <w:style w:styleId="FootnoteReference" w:type="character">
+  <w:style w:type="character" w:styleId="FootnoteReference">
     <w:name w:val="Footnote Reference"/>
     <w:basedOn w:val="BodyTextChar"/>
     <w:rPr>
       <w:vertAlign w:val="superscript"/>
     </w:rPr>
   </w:style>
-  <w:style w:styleId="Hyperlink" w:type="character">
+  <w:style w:type="character" w:styleId="Hyperlink">
     <w:name w:val="Hyperlink"/>
     <w:basedOn w:val="BodyTextChar"/>
     <w:rPr>
-      <w:color w:themeColor="accent1" w:val="4F81BD"/>
-    </w:rPr>
-  </w:style>
-  <w:style w:styleId="TOCHeading" w:type="paragraph">
+      <w:color w:val="4F81BD" w:themeColor="accent1"/>
+    </w:rPr>
+  </w:style>
+  <w:style w:type="paragraph" w:styleId="TOCHeading">
     <w:name w:val="TOC Heading"/>
     <w:basedOn w:val="Heading1"/>
     <w:next w:val="BodyText"/>
@@ -1100,10 +1100,10 @@
       <w:outlineLvl w:val="9"/>
     </w:pPr>
     <w:rPr>
-      <w:rFonts w:asciiTheme="majorHAnsi" w:cstheme="majorBidi" w:eastAsiaTheme="majorEastAsia" w:hAnsiTheme="majorHAnsi"/>
+      <w:rFonts w:asciiTheme="majorHAnsi" w:eastAsiaTheme="majorEastAsia" w:hAnsiTheme="majorHAnsi" w:cstheme="majorBidi"/>
       <w:b w:val="0"/>
       <w:bCs w:val="0"/>
-      <w:color w:themeColor="accent1" w:themeShade="BF" w:val="365F91"/>
+      <w:color w:val="365F91" w:themeColor="accent1" w:themeShade="BF"/>
     </w:rPr>
   </w:style>
   <w:style w:type="paragraph" w:customStyle="1" w:styleId="SourceCode">

</xml_diff>

<commit_message>
Added notes on variable selection
</commit_message>
<xml_diff>
--- a/homework_midterm.docx
+++ b/homework_midterm.docx
@@ -558,7 +558,7 @@
 <file path=word/numbering.xml><?xml version="1.0" encoding="utf-8"?>
 <w:numbering xmlns:w="http://schemas.openxmlformats.org/wordprocessingml/2006/main">
   <w:abstractNum w:abstractNumId="990">
-    <w:nsid w:val="2c1ae401"/>
+    <w:nsid w:val="A990"/>
     <w:multiLevelType w:val="multilevel"/>
     <w:lvl w:ilvl="0">
       <w:numFmt w:val="bullet"/>
@@ -644,10 +644,10 @@
   <w:docDefaults>
     <w:rPrDefault>
       <w:rPr>
-        <w:rFonts w:asciiTheme="minorHAnsi" w:eastAsiaTheme="minorHAnsi" w:hAnsiTheme="minorHAnsi" w:cstheme="minorBidi"/>
+        <w:rFonts w:asciiTheme="minorHAnsi" w:cstheme="minorBidi" w:eastAsiaTheme="minorHAnsi" w:hAnsiTheme="minorHAnsi"/>
         <w:sz w:val="24"/>
         <w:szCs w:val="24"/>
-        <w:lang w:val="en-US" w:eastAsia="en-US" w:bidi="ar-SA"/>
+        <w:lang w:bidi="ar-SA" w:eastAsia="en-US" w:val="en-US"/>
       </w:rPr>
     </w:rPrDefault>
     <w:pPrDefault>
@@ -656,35 +656,35 @@
       </w:pPr>
     </w:pPrDefault>
   </w:docDefaults>
-  <w:latentStyles w:defLockedState="0" w:defUIPriority="0" w:defSemiHidden="0" w:defUnhideWhenUsed="0" w:defQFormat="0" w:count="276"/>
-  <w:style w:type="paragraph" w:default="1" w:styleId="Normal">
+  <w:latentStyles w:count="276" w:defLockedState="0" w:defQFormat="0" w:defSemiHidden="0" w:defUIPriority="0" w:defUnhideWhenUsed="0"/>
+  <w:style w:default="1" w:styleId="Normal" w:type="paragraph">
     <w:name w:val="Normal"/>
     <w:qFormat/>
   </w:style>
-  <w:style w:type="paragraph" w:styleId="BodyText">
+  <w:style w:styleId="BodyText" w:type="paragraph">
     <w:name w:val="Body Text"/>
     <w:basedOn w:val="Normal"/>
     <w:link w:val="BodyTextChar"/>
     <w:pPr>
-      <w:spacing w:before="180" w:after="180"/>
-    </w:pPr>
-    <w:qFormat/>
-  </w:style>
-  <w:style w:type="paragraph" w:customStyle="1" w:styleId="FirstParagraph">
+      <w:spacing w:after="180" w:before="180"/>
+    </w:pPr>
+    <w:qFormat/>
+  </w:style>
+  <w:style w:customStyle="1" w:styleId="FirstParagraph" w:type="paragraph">
     <w:name w:val="First Paragraph"/>
     <w:basedOn w:val="BodyText"/>
     <w:next w:val="BodyText"/>
     <w:qFormat/>
   </w:style>
-  <w:style w:type="paragraph" w:customStyle="1" w:styleId="Compact">
+  <w:style w:customStyle="1" w:styleId="Compact" w:type="paragraph">
     <w:name w:val="Compact"/>
     <w:basedOn w:val="BodyText"/>
     <w:qFormat/>
     <w:pPr>
-      <w:spacing w:before="36" w:after="36"/>
-    </w:pPr>
-  </w:style>
-  <w:style w:type="paragraph" w:styleId="Title">
+      <w:spacing w:after="36" w:before="36"/>
+    </w:pPr>
+  </w:style>
+  <w:style w:styleId="Title" w:type="paragraph">
     <w:name w:val="Title"/>
     <w:basedOn w:val="Normal"/>
     <w:next w:val="BodyText"/>
@@ -692,19 +692,19 @@
     <w:pPr>
       <w:keepNext/>
       <w:keepLines/>
-      <w:spacing w:before="480" w:after="240"/>
+      <w:spacing w:after="240" w:before="480"/>
       <w:jc w:val="center"/>
     </w:pPr>
     <w:rPr>
-      <w:rFonts w:asciiTheme="majorHAnsi" w:eastAsiaTheme="majorEastAsia" w:hAnsiTheme="majorHAnsi" w:cstheme="majorBidi"/>
+      <w:rFonts w:asciiTheme="majorHAnsi" w:cstheme="majorBidi" w:eastAsiaTheme="majorEastAsia" w:hAnsiTheme="majorHAnsi"/>
       <w:b/>
       <w:bCs/>
-      <w:color w:val="345A8A" w:themeColor="accent1" w:themeShade="B5"/>
+      <w:color w:themeColor="accent1" w:themeShade="B5" w:val="345A8A"/>
       <w:sz w:val="36"/>
       <w:szCs w:val="36"/>
     </w:rPr>
   </w:style>
-  <w:style w:type="paragraph" w:styleId="Subtitle">
+  <w:style w:styleId="Subtitle" w:type="paragraph">
     <w:name w:val="Subtitle"/>
     <w:basedOn w:val="Title"/>
     <w:next w:val="BodyText"/>
@@ -712,7 +712,7 @@
     <w:pPr>
       <w:keepNext/>
       <w:keepLines/>
-      <w:spacing w:before="240" w:after="240"/>
+      <w:spacing w:after="240" w:before="240"/>
       <w:jc w:val="center"/>
     </w:pPr>
     <w:rPr>
@@ -720,7 +720,7 @@
       <w:szCs w:val="30"/>
     </w:rPr>
   </w:style>
-  <w:style w:type="paragraph" w:customStyle="1" w:styleId="Author">
+  <w:style w:customStyle="1" w:styleId="Author" w:type="paragraph">
     <w:name w:val="Author"/>
     <w:next w:val="BodyText"/>
     <w:qFormat/>
@@ -730,7 +730,7 @@
       <w:jc w:val="center"/>
     </w:pPr>
   </w:style>
-  <w:style w:type="paragraph" w:styleId="Date">
+  <w:style w:styleId="Date" w:type="paragraph">
     <w:name w:val="Date"/>
     <w:next w:val="BodyText"/>
     <w:qFormat/>
@@ -740,7 +740,7 @@
       <w:jc w:val="center"/>
     </w:pPr>
   </w:style>
-  <w:style w:type="paragraph" w:customStyle="1" w:styleId="Abstract">
+  <w:style w:customStyle="1" w:styleId="Abstract" w:type="paragraph">
     <w:name w:val="Abstract"/>
     <w:basedOn w:val="Normal"/>
     <w:next w:val="BodyText"/>
@@ -748,14 +748,14 @@
     <w:pPr>
       <w:keepNext/>
       <w:keepLines/>
-      <w:spacing w:before="300" w:after="300"/>
+      <w:spacing w:after="300" w:before="300"/>
     </w:pPr>
     <w:rPr>
       <w:sz w:val="20"/>
       <w:szCs w:val="20"/>
     </w:rPr>
   </w:style>
-  <w:style w:type="paragraph" w:styleId="Bibliography">
+  <w:style w:styleId="Bibliography" w:type="paragraph">
     <w:name w:val="Bibliography"/>
     <w:basedOn w:val="Normal"/>
     <w:next w:val="Bibliography"/>
@@ -763,7 +763,7 @@
     <w:pPr/>
     <w:rPr/>
   </w:style>
-  <w:style w:type="paragraph" w:styleId="Heading1">
+  <w:style w:styleId="Heading1" w:type="paragraph">
     <w:name w:val="Heading 1"/>
     <w:basedOn w:val="Normal"/>
     <w:next w:val="BodyText"/>
@@ -772,19 +772,19 @@
     <w:pPr>
       <w:keepNext/>
       <w:keepLines/>
-      <w:spacing w:before="480" w:after="0"/>
+      <w:spacing w:after="0" w:before="480"/>
       <w:outlineLvl w:val="0"/>
     </w:pPr>
     <w:rPr>
-      <w:rFonts w:asciiTheme="majorHAnsi" w:eastAsiaTheme="majorEastAsia" w:hAnsiTheme="majorHAnsi" w:cstheme="majorBidi"/>
+      <w:rFonts w:asciiTheme="majorHAnsi" w:cstheme="majorBidi" w:eastAsiaTheme="majorEastAsia" w:hAnsiTheme="majorHAnsi"/>
       <w:b/>
       <w:bCs/>
-      <w:color w:val="4F81BD" w:themeColor="accent1"/>
+      <w:color w:themeColor="accent1" w:val="4F81BD"/>
       <w:sz w:val="32"/>
       <w:szCs w:val="32"/>
     </w:rPr>
   </w:style>
-  <w:style w:type="paragraph" w:styleId="Heading2">
+  <w:style w:styleId="Heading2" w:type="paragraph">
     <w:name w:val="Heading 2"/>
     <w:basedOn w:val="Normal"/>
     <w:next w:val="BodyText"/>
@@ -794,19 +794,19 @@
     <w:pPr>
       <w:keepNext/>
       <w:keepLines/>
-      <w:spacing w:before="200" w:after="0"/>
+      <w:spacing w:after="0" w:before="200"/>
       <w:outlineLvl w:val="1"/>
     </w:pPr>
     <w:rPr>
-      <w:rFonts w:asciiTheme="majorHAnsi" w:eastAsiaTheme="majorEastAsia" w:hAnsiTheme="majorHAnsi" w:cstheme="majorBidi"/>
+      <w:rFonts w:asciiTheme="majorHAnsi" w:cstheme="majorBidi" w:eastAsiaTheme="majorEastAsia" w:hAnsiTheme="majorHAnsi"/>
       <w:b/>
       <w:bCs/>
-      <w:color w:val="4F81BD" w:themeColor="accent1"/>
+      <w:color w:themeColor="accent1" w:val="4F81BD"/>
       <w:sz w:val="28"/>
       <w:szCs w:val="28"/>
     </w:rPr>
   </w:style>
-  <w:style w:type="paragraph" w:styleId="Heading3">
+  <w:style w:styleId="Heading3" w:type="paragraph">
     <w:name w:val="Heading 3"/>
     <w:basedOn w:val="Normal"/>
     <w:next w:val="BodyText"/>
@@ -816,19 +816,19 @@
     <w:pPr>
       <w:keepNext/>
       <w:keepLines/>
-      <w:spacing w:before="200" w:after="0"/>
+      <w:spacing w:after="0" w:before="200"/>
       <w:outlineLvl w:val="2"/>
     </w:pPr>
     <w:rPr>
-      <w:rFonts w:asciiTheme="majorHAnsi" w:eastAsiaTheme="majorEastAsia" w:hAnsiTheme="majorHAnsi" w:cstheme="majorBidi"/>
+      <w:rFonts w:asciiTheme="majorHAnsi" w:cstheme="majorBidi" w:eastAsiaTheme="majorEastAsia" w:hAnsiTheme="majorHAnsi"/>
       <w:b/>
       <w:bCs/>
-      <w:color w:val="4F81BD" w:themeColor="accent1"/>
+      <w:color w:themeColor="accent1" w:val="4F81BD"/>
       <w:sz w:val="24"/>
       <w:szCs w:val="24"/>
     </w:rPr>
   </w:style>
-  <w:style w:type="paragraph" w:styleId="Heading4">
+  <w:style w:styleId="Heading4" w:type="paragraph">
     <w:name w:val="Heading 4"/>
     <w:basedOn w:val="Normal"/>
     <w:next w:val="BodyText"/>
@@ -838,19 +838,19 @@
     <w:pPr>
       <w:keepNext/>
       <w:keepLines/>
-      <w:spacing w:before="200" w:after="0"/>
+      <w:spacing w:after="0" w:before="200"/>
       <w:outlineLvl w:val="3"/>
     </w:pPr>
     <w:rPr>
-      <w:rFonts w:asciiTheme="majorHAnsi" w:eastAsiaTheme="majorEastAsia" w:hAnsiTheme="majorHAnsi" w:cstheme="majorBidi"/>
+      <w:rFonts w:asciiTheme="majorHAnsi" w:cstheme="majorBidi" w:eastAsiaTheme="majorEastAsia" w:hAnsiTheme="majorHAnsi"/>
       <w:i/>
       <w:bCs/>
-      <w:color w:val="4F81BD" w:themeColor="accent1"/>
+      <w:color w:themeColor="accent1" w:val="4F81BD"/>
       <w:sz w:val="24"/>
       <w:szCs w:val="24"/>
     </w:rPr>
   </w:style>
-  <w:style w:type="paragraph" w:styleId="Heading5">
+  <w:style w:styleId="Heading5" w:type="paragraph">
     <w:name w:val="Heading 5"/>
     <w:basedOn w:val="Normal"/>
     <w:next w:val="BodyText"/>
@@ -860,18 +860,18 @@
     <w:pPr>
       <w:keepNext/>
       <w:keepLines/>
-      <w:spacing w:before="200" w:after="0"/>
+      <w:spacing w:after="0" w:before="200"/>
       <w:outlineLvl w:val="4"/>
     </w:pPr>
     <w:rPr>
-      <w:rFonts w:asciiTheme="majorHAnsi" w:eastAsiaTheme="majorEastAsia" w:hAnsiTheme="majorHAnsi" w:cstheme="majorBidi"/>
+      <w:rFonts w:asciiTheme="majorHAnsi" w:cstheme="majorBidi" w:eastAsiaTheme="majorEastAsia" w:hAnsiTheme="majorHAnsi"/>
       <w:iCs/>
-      <w:color w:val="4F81BD" w:themeColor="accent1"/>
+      <w:color w:themeColor="accent1" w:val="4F81BD"/>
       <w:sz w:val="24"/>
       <w:szCs w:val="24"/>
     </w:rPr>
   </w:style>
-  <w:style w:type="paragraph" w:styleId="Heading6">
+  <w:style w:styleId="Heading6" w:type="paragraph">
     <w:name w:val="Heading 6"/>
     <w:basedOn w:val="Normal"/>
     <w:next w:val="BodyText"/>
@@ -881,17 +881,17 @@
     <w:pPr>
       <w:keepNext/>
       <w:keepLines/>
-      <w:spacing w:before="200" w:after="0"/>
+      <w:spacing w:after="0" w:before="200"/>
       <w:outlineLvl w:val="5"/>
     </w:pPr>
     <w:rPr>
-      <w:rFonts w:asciiTheme="majorHAnsi" w:eastAsiaTheme="majorEastAsia" w:hAnsiTheme="majorHAnsi" w:cstheme="majorBidi"/>
-      <w:color w:val="4F81BD" w:themeColor="accent1"/>
+      <w:rFonts w:asciiTheme="majorHAnsi" w:cstheme="majorBidi" w:eastAsiaTheme="majorEastAsia" w:hAnsiTheme="majorHAnsi"/>
+      <w:color w:themeColor="accent1" w:val="4F81BD"/>
       <w:sz w:val="24"/>
       <w:szCs w:val="24"/>
     </w:rPr>
   </w:style>
-  <w:style w:type="paragraph" w:styleId="Heading7">
+  <w:style w:styleId="Heading7" w:type="paragraph">
     <w:name w:val="Heading 7"/>
     <w:basedOn w:val="Normal"/>
     <w:next w:val="BodyText"/>
@@ -901,17 +901,17 @@
     <w:pPr>
       <w:keepNext/>
       <w:keepLines/>
-      <w:spacing w:before="200" w:after="0"/>
+      <w:spacing w:after="0" w:before="200"/>
       <w:outlineLvl w:val="6"/>
     </w:pPr>
     <w:rPr>
-      <w:rFonts w:asciiTheme="majorHAnsi" w:eastAsiaTheme="majorEastAsia" w:hAnsiTheme="majorHAnsi" w:cstheme="majorBidi"/>
-      <w:color w:val="4F81BD" w:themeColor="accent1"/>
+      <w:rFonts w:asciiTheme="majorHAnsi" w:cstheme="majorBidi" w:eastAsiaTheme="majorEastAsia" w:hAnsiTheme="majorHAnsi"/>
+      <w:color w:themeColor="accent1" w:val="4F81BD"/>
       <w:sz w:val="24"/>
       <w:szCs w:val="24"/>
     </w:rPr>
   </w:style>
-  <w:style w:type="paragraph" w:styleId="Heading8">
+  <w:style w:styleId="Heading8" w:type="paragraph">
     <w:name w:val="Heading 8"/>
     <w:basedOn w:val="Normal"/>
     <w:next w:val="BodyText"/>
@@ -921,17 +921,17 @@
     <w:pPr>
       <w:keepNext/>
       <w:keepLines/>
-      <w:spacing w:before="200" w:after="0"/>
+      <w:spacing w:after="0" w:before="200"/>
       <w:outlineLvl w:val="7"/>
     </w:pPr>
     <w:rPr>
-      <w:rFonts w:asciiTheme="majorHAnsi" w:eastAsiaTheme="majorEastAsia" w:hAnsiTheme="majorHAnsi" w:cstheme="majorBidi"/>
-      <w:color w:val="4F81BD" w:themeColor="accent1"/>
+      <w:rFonts w:asciiTheme="majorHAnsi" w:cstheme="majorBidi" w:eastAsiaTheme="majorEastAsia" w:hAnsiTheme="majorHAnsi"/>
+      <w:color w:themeColor="accent1" w:val="4F81BD"/>
       <w:sz w:val="24"/>
       <w:szCs w:val="24"/>
     </w:rPr>
   </w:style>
-  <w:style w:type="paragraph" w:styleId="Heading9">
+  <w:style w:styleId="Heading9" w:type="paragraph">
     <w:name w:val="Heading 9"/>
     <w:basedOn w:val="Normal"/>
     <w:next w:val="BodyText"/>
@@ -941,17 +941,17 @@
     <w:pPr>
       <w:keepNext/>
       <w:keepLines/>
-      <w:spacing w:before="200" w:after="0"/>
+      <w:spacing w:after="0" w:before="200"/>
       <w:outlineLvl w:val="8"/>
     </w:pPr>
     <w:rPr>
-      <w:rFonts w:asciiTheme="majorHAnsi" w:eastAsiaTheme="majorEastAsia" w:hAnsiTheme="majorHAnsi" w:cstheme="majorBidi"/>
-      <w:color w:val="4F81BD" w:themeColor="accent1"/>
+      <w:rFonts w:asciiTheme="majorHAnsi" w:cstheme="majorBidi" w:eastAsiaTheme="majorEastAsia" w:hAnsiTheme="majorHAnsi"/>
+      <w:color w:themeColor="accent1" w:val="4F81BD"/>
       <w:sz w:val="24"/>
       <w:szCs w:val="24"/>
     </w:rPr>
   </w:style>
-  <w:style w:type="paragraph" w:styleId="BlockText">
+  <w:style w:styleId="BlockText" w:type="paragraph">
     <w:name w:val="Block Text"/>
     <w:basedOn w:val="BodyText"/>
     <w:next w:val="BodyText"/>
@@ -959,11 +959,11 @@
     <w:unhideWhenUsed/>
     <w:qFormat/>
     <w:pPr>
-      <w:spacing w:before="100" w:after="100"/>
+      <w:spacing w:after="100" w:before="100"/>
       <w:ind w:firstLine="0" w:left="480" w:right="480"/>
     </w:pPr>
   </w:style>
-  <w:style w:type="paragraph" w:styleId="FootnoteText">
+  <w:style w:styleId="FootnoteText" w:type="paragraph">
     <w:name w:val="Footnote Text"/>
     <w:basedOn w:val="Normal"/>
     <w:next w:val="FootnoteText"/>
@@ -971,30 +971,30 @@
     <w:unhideWhenUsed/>
     <w:qFormat/>
   </w:style>
-  <w:style w:type="character" w:default="1" w:styleId="DefaultParagraphFont">
+  <w:style w:default="1" w:styleId="DefaultParagraphFont" w:type="character">
     <w:name w:val="Default Paragraph Font"/>
     <w:semiHidden/>
     <w:unhideWhenUsed/>
   </w:style>
-  <w:style w:type="table" w:default="1" w:styleId="Table">
+  <w:style w:default="1" w:styleId="Table" w:type="table">
     <w:name w:val="Table"/>
     <w:basedOn w:val="TableNormal"/>
     <w:semiHidden/>
     <w:unhideWhenUsed/>
     <w:qFormat/>
     <w:tblPr>
-      <w:tblInd w:w="0" w:type="dxa"/>
+      <w:tblInd w:type="dxa" w:w="0"/>
       <w:tblCellMar>
-        <w:top w:w="0" w:type="dxa"/>
-        <w:left w:w="108" w:type="dxa"/>
-        <w:bottom w:w="0" w:type="dxa"/>
-        <w:right w:w="108" w:type="dxa"/>
+        <w:top w:type="dxa" w:w="0"/>
+        <w:left w:type="dxa" w:w="108"/>
+        <w:bottom w:type="dxa" w:w="0"/>
+        <w:right w:type="dxa" w:w="108"/>
       </w:tblCellMar>
     </w:tblPr>
     <w:tblStylePr w:type="firstRow">
       <w:tblPr>
         <w:jc w:val="left"/>
-        <w:tblInd w:w="0" w:type="dxa"/>
+        <w:tblInd w:type="dxa" w:w="0"/>
       </w:tblPr>
       <w:trPr>
         <w:jc w:val="left"/>
@@ -1007,7 +1007,7 @@
       </w:tcPr>
     </w:tblStylePr>
   </w:style>
-  <w:style w:type="paragraph" w:customStyle="1" w:styleId="DefinitionTerm">
+  <w:style w:customStyle="1" w:styleId="DefinitionTerm" w:type="paragraph">
     <w:name w:val="Definition Term"/>
     <w:basedOn w:val="Normal"/>
     <w:next w:val="Definition"/>
@@ -1020,49 +1020,49 @@
       <w:b/>
     </w:rPr>
   </w:style>
-  <w:style w:type="paragraph" w:customStyle="1" w:styleId="Definition">
+  <w:style w:customStyle="1" w:styleId="Definition" w:type="paragraph">
     <w:name w:val="Definition"/>
     <w:basedOn w:val="Normal"/>
   </w:style>
-  <w:style w:type="paragraph" w:styleId="Caption">
+  <w:style w:styleId="Caption" w:type="paragraph">
     <w:name w:val="Caption"/>
     <w:basedOn w:val="Normal"/>
     <w:link w:val="BodyTextChar"/>
     <w:pPr>
-      <w:spacing w:before="0" w:after="120"/>
+      <w:spacing w:after="120" w:before="0"/>
     </w:pPr>
     <w:rPr>
       <w:i/>
     </w:rPr>
   </w:style>
-  <w:style w:type="paragraph" w:customStyle="1" w:styleId="TableCaption">
+  <w:style w:customStyle="1" w:styleId="TableCaption" w:type="paragraph">
     <w:name w:val="Table Caption"/>
     <w:basedOn w:val="Caption"/>
     <w:pPr>
       <w:keepNext/>
     </w:pPr>
   </w:style>
-  <w:style w:type="paragraph" w:customStyle="1" w:styleId="ImageCaption">
+  <w:style w:customStyle="1" w:styleId="ImageCaption" w:type="paragraph">
     <w:name w:val="Image Caption"/>
     <w:basedOn w:val="Caption"/>
   </w:style>
-  <w:style w:type="paragraph" w:customStyle="1" w:styleId="Figure">
+  <w:style w:customStyle="1" w:styleId="Figure" w:type="paragraph">
     <w:name w:val="Figure"/>
     <w:basedOn w:val="Normal"/>
   </w:style>
-  <w:style w:type="paragraph" w:customStyle="1" w:styleId="CaptionedFigure">
+  <w:style w:customStyle="1" w:styleId="CaptionedFigure" w:type="paragraph">
     <w:name w:val="Captioned Figure"/>
     <w:basedOn w:val="Figure"/>
     <w:pPr>
       <w:keepNext/>
     </w:pPr>
   </w:style>
-  <w:style w:type="character" w:customStyle="1" w:styleId="BodyTextChar">
+  <w:style w:customStyle="1" w:styleId="BodyTextChar" w:type="character">
     <w:name w:val="Body Text Char"/>
     <w:basedOn w:val="DefaultParagraphFont"/>
     <w:link w:val="BodyText"/>
   </w:style>
-  <w:style w:type="character" w:customStyle="1" w:styleId="VerbatimChar">
+  <w:style w:customStyle="1" w:styleId="VerbatimChar" w:type="character">
     <w:name w:val="Verbatim Char"/>
     <w:basedOn w:val="BodyTextChar"/>
     <w:rPr>
@@ -1070,25 +1070,25 @@
       <w:sz w:val="22"/>
     </w:rPr>
   </w:style>
-  <w:style w:type="character" w:customStyle="1" w:styleId="SectionNumber">
+  <w:style w:customStyle="1" w:styleId="SectionNumber" w:type="character">
     <w:name w:val="Section Number"/>
     <w:basedOn w:val="BodyTextChar"/>
   </w:style>
-  <w:style w:type="character" w:styleId="FootnoteReference">
+  <w:style w:styleId="FootnoteReference" w:type="character">
     <w:name w:val="Footnote Reference"/>
     <w:basedOn w:val="BodyTextChar"/>
     <w:rPr>
       <w:vertAlign w:val="superscript"/>
     </w:rPr>
   </w:style>
-  <w:style w:type="character" w:styleId="Hyperlink">
+  <w:style w:styleId="Hyperlink" w:type="character">
     <w:name w:val="Hyperlink"/>
     <w:basedOn w:val="BodyTextChar"/>
     <w:rPr>
-      <w:color w:val="4F81BD" w:themeColor="accent1"/>
-    </w:rPr>
-  </w:style>
-  <w:style w:type="paragraph" w:styleId="TOCHeading">
+      <w:color w:themeColor="accent1" w:val="4F81BD"/>
+    </w:rPr>
+  </w:style>
+  <w:style w:styleId="TOCHeading" w:type="paragraph">
     <w:name w:val="TOC Heading"/>
     <w:basedOn w:val="Heading1"/>
     <w:next w:val="BodyText"/>
@@ -1100,10 +1100,10 @@
       <w:outlineLvl w:val="9"/>
     </w:pPr>
     <w:rPr>
-      <w:rFonts w:asciiTheme="majorHAnsi" w:eastAsiaTheme="majorEastAsia" w:hAnsiTheme="majorHAnsi" w:cstheme="majorBidi"/>
+      <w:rFonts w:asciiTheme="majorHAnsi" w:cstheme="majorBidi" w:eastAsiaTheme="majorEastAsia" w:hAnsiTheme="majorHAnsi"/>
       <w:b w:val="0"/>
       <w:bCs w:val="0"/>
-      <w:color w:val="365F91" w:themeColor="accent1" w:themeShade="BF"/>
+      <w:color w:themeColor="accent1" w:themeShade="BF" w:val="365F91"/>
     </w:rPr>
   </w:style>
   <w:style w:type="paragraph" w:customStyle="1" w:styleId="SourceCode">

</xml_diff>